<commit_message>
Adding Create our own Layer Section
</commit_message>
<xml_diff>
--- a/Documentation/ADAS-Thesis.docx
+++ b/Documentation/ADAS-Thesis.docx
@@ -1,6 +1,6 @@
 
 <file path=word/document.xml><?xml version="1.0" encoding="utf-8"?>
-<w:document xmlns:wpc="http://schemas.microsoft.com/office/word/2010/wordprocessingCanvas" xmlns:mc="http://schemas.openxmlformats.org/markup-compatibility/2006" xmlns:o="urn:schemas-microsoft-com:office:office" xmlns:r="http://schemas.openxmlformats.org/officeDocument/2006/relationships" xmlns:m="http://schemas.openxmlformats.org/officeDocument/2006/math" xmlns:v="urn:schemas-microsoft-com:vml" xmlns:wp14="http://schemas.microsoft.com/office/word/2010/wordprocessingDrawing" xmlns:wp="http://schemas.openxmlformats.org/drawingml/2006/wordprocessingDrawing" xmlns:w10="urn:schemas-microsoft-com:office:word" xmlns:w="http://schemas.openxmlformats.org/wordprocessingml/2006/main" xmlns:w14="http://schemas.microsoft.com/office/word/2010/wordml" xmlns:w15="http://schemas.microsoft.com/office/word/2012/wordml" xmlns:wpg="http://schemas.microsoft.com/office/word/2010/wordprocessingGroup" xmlns:wpi="http://schemas.microsoft.com/office/word/2010/wordprocessingInk" xmlns:wne="http://schemas.microsoft.com/office/word/2006/wordml" xmlns:wps="http://schemas.microsoft.com/office/word/2010/wordprocessingShape" mc:Ignorable="w14 w15 wp14">
+<w:document xmlns:wpc="http://schemas.microsoft.com/office/word/2010/wordprocessingCanvas" xmlns:cx="http://schemas.microsoft.com/office/drawing/2014/chartex" xmlns:cx1="http://schemas.microsoft.com/office/drawing/2015/9/8/chartex" xmlns:cx2="http://schemas.microsoft.com/office/drawing/2015/10/21/chartex" xmlns:cx3="http://schemas.microsoft.com/office/drawing/2016/5/9/chartex" xmlns:cx4="http://schemas.microsoft.com/office/drawing/2016/5/10/chartex" xmlns:cx5="http://schemas.microsoft.com/office/drawing/2016/5/11/chartex" xmlns:cx6="http://schemas.microsoft.com/office/drawing/2016/5/12/chartex" xmlns:cx7="http://schemas.microsoft.com/office/drawing/2016/5/13/chartex" xmlns:cx8="http://schemas.microsoft.com/office/drawing/2016/5/14/chartex" xmlns:mc="http://schemas.openxmlformats.org/markup-compatibility/2006" xmlns:aink="http://schemas.microsoft.com/office/drawing/2016/ink" xmlns:am3d="http://schemas.microsoft.com/office/drawing/2017/model3d" xmlns:o="urn:schemas-microsoft-com:office:office" xmlns:oel="http://schemas.microsoft.com/office/2019/extlst" xmlns:r="http://schemas.openxmlformats.org/officeDocument/2006/relationships" xmlns:m="http://schemas.openxmlformats.org/officeDocument/2006/math" xmlns:v="urn:schemas-microsoft-com:vml" xmlns:wp14="http://schemas.microsoft.com/office/word/2010/wordprocessingDrawing" xmlns:wp="http://schemas.openxmlformats.org/drawingml/2006/wordprocessingDrawing" xmlns:w10="urn:schemas-microsoft-com:office:word" xmlns:w="http://schemas.openxmlformats.org/wordprocessingml/2006/main" xmlns:w14="http://schemas.microsoft.com/office/word/2010/wordml" xmlns:w15="http://schemas.microsoft.com/office/word/2012/wordml" xmlns:w16cex="http://schemas.microsoft.com/office/word/2018/wordml/cex" xmlns:w16cid="http://schemas.microsoft.com/office/word/2016/wordml/cid" xmlns:w16="http://schemas.microsoft.com/office/word/2018/wordml" xmlns:w16sdtdh="http://schemas.microsoft.com/office/word/2020/wordml/sdtdatahash" xmlns:w16se="http://schemas.microsoft.com/office/word/2015/wordml/symex" xmlns:wpg="http://schemas.microsoft.com/office/word/2010/wordprocessingGroup" xmlns:wpi="http://schemas.microsoft.com/office/word/2010/wordprocessingInk" xmlns:wne="http://schemas.microsoft.com/office/word/2006/wordml" xmlns:wps="http://schemas.microsoft.com/office/word/2010/wordprocessingShape" mc:Ignorable="w14 w15 w16se w16cid w16 w16cex w16sdtdh wp14">
   <w:body>
     <w:p>
       <w:pPr>
@@ -103,7 +103,7 @@
           <w:sz w:val="32"/>
           <w:szCs w:val="32"/>
         </w:rPr>
-        <w:t xml:space="preserve"> </w:t>
+        <w:t xml:space="preserve"> Abd-</w:t>
       </w:r>
       <w:proofErr w:type="spellStart"/>
       <w:r>
@@ -114,7 +114,7 @@
           <w:sz w:val="32"/>
           <w:szCs w:val="32"/>
         </w:rPr>
-        <w:t>Abd-ElKader</w:t>
+        <w:t>ElKader</w:t>
       </w:r>
       <w:proofErr w:type="spellEnd"/>
     </w:p>
@@ -894,6 +894,7 @@
     </w:p>
     <w:p>
       <w:pPr>
+        <w:spacing w:line="276" w:lineRule="auto"/>
         <w:rPr>
           <w:rFonts w:asciiTheme="majorBidi" w:hAnsiTheme="majorBidi" w:cstheme="majorBidi"/>
           <w:b/>
@@ -1229,7 +1230,7 @@
           <w:szCs w:val="24"/>
         </w:rPr>
         <w:drawing>
-          <wp:anchor distT="0" distB="0" distL="114300" distR="114300" simplePos="0" relativeHeight="251658240" behindDoc="0" locked="0" layoutInCell="1" allowOverlap="1" wp14:anchorId="365C7333" wp14:editId="13BC38C8">
+          <wp:anchor distT="0" distB="0" distL="114300" distR="114300" simplePos="0" relativeHeight="251658240" behindDoc="0" locked="0" layoutInCell="1" allowOverlap="1" wp14:anchorId="4A44A3A1" wp14:editId="46463167">
             <wp:simplePos x="0" y="0"/>
             <wp:positionH relativeFrom="column">
               <wp:posOffset>3287395</wp:posOffset>
@@ -1748,7 +1749,7 @@
           <w:sz w:val="24"/>
           <w:szCs w:val="24"/>
         </w:rPr>
-        <w:t xml:space="preserve">The main takeaway in the Linux kernel for embedded systems is that it is built to run on a different CPU architecture. Otherwise, the way the kernel operates in the same as the typical PC, which is one if </w:t>
+        <w:t xml:space="preserve">The main takeaway in the Linux kernel for embedded systems is that it is built to run on a different CPU architecture. Otherwise, the way the kernel operates </w:t>
       </w:r>
       <w:proofErr w:type="gramStart"/>
       <w:r>
@@ -1757,7 +1758,7 @@
           <w:sz w:val="24"/>
           <w:szCs w:val="24"/>
         </w:rPr>
-        <w:t>its</w:t>
+        <w:t>in</w:t>
       </w:r>
       <w:proofErr w:type="gramEnd"/>
       <w:r>
@@ -1766,7 +1767,7 @@
           <w:sz w:val="24"/>
           <w:szCs w:val="24"/>
         </w:rPr>
-        <w:t xml:space="preserve"> main advantages. </w:t>
+        <w:t xml:space="preserve"> the same as the typical PC, which is one if its main advantages. </w:t>
       </w:r>
     </w:p>
     <w:p>
@@ -3067,7 +3068,7 @@
           <w:noProof/>
         </w:rPr>
         <w:drawing>
-          <wp:anchor distT="0" distB="0" distL="114300" distR="114300" simplePos="0" relativeHeight="251659264" behindDoc="0" locked="0" layoutInCell="1" allowOverlap="1" wp14:anchorId="60968F7F" wp14:editId="0B0BD521">
+          <wp:anchor distT="0" distB="0" distL="114300" distR="114300" simplePos="0" relativeHeight="251659264" behindDoc="0" locked="0" layoutInCell="1" allowOverlap="1" wp14:anchorId="0DE21510" wp14:editId="354EB5B8">
             <wp:simplePos x="0" y="0"/>
             <wp:positionH relativeFrom="column">
               <wp:posOffset>3093720</wp:posOffset>
@@ -3172,21 +3173,7 @@
         <w:rPr>
           <w:rFonts w:asciiTheme="majorBidi" w:hAnsiTheme="majorBidi" w:cstheme="majorBidi"/>
         </w:rPr>
-        <w:t>The Raspberry Pi is a very cheap computer that runs Linux, but it also provides a set of GPIO (general purpose input/output) pins, allowing you to control electronic components for physical computing and explore the Internet of Things (</w:t>
-      </w:r>
-      <w:proofErr w:type="spellStart"/>
-      <w:r>
-        <w:rPr>
-          <w:rFonts w:asciiTheme="majorBidi" w:hAnsiTheme="majorBidi" w:cstheme="majorBidi"/>
-        </w:rPr>
-        <w:t>IoT</w:t>
-      </w:r>
-      <w:proofErr w:type="spellEnd"/>
-      <w:r>
-        <w:rPr>
-          <w:rFonts w:asciiTheme="majorBidi" w:hAnsiTheme="majorBidi" w:cstheme="majorBidi"/>
-        </w:rPr>
-        <w:t>).</w:t>
+        <w:t>The Raspberry Pi is a very cheap computer that runs Linux, but it also provides a set of GPIO (general purpose input/output) pins, allowing you to control electronic components for physical computing and explore the Internet of Things (IoT).</w:t>
       </w:r>
     </w:p>
     <w:p>
@@ -3405,21 +3392,7 @@
               <w:rPr>
                 <w:rFonts w:asciiTheme="majorBidi" w:hAnsiTheme="majorBidi" w:cstheme="majorBidi"/>
               </w:rPr>
-              <w:t xml:space="preserve">Broadcom BCM2711, quad-core Cortex-A72 (ARM v8) 64-bit </w:t>
-            </w:r>
-            <w:proofErr w:type="spellStart"/>
-            <w:r>
-              <w:rPr>
-                <w:rFonts w:asciiTheme="majorBidi" w:hAnsiTheme="majorBidi" w:cstheme="majorBidi"/>
-              </w:rPr>
-              <w:t>SoC</w:t>
-            </w:r>
-            <w:proofErr w:type="spellEnd"/>
-            <w:r>
-              <w:rPr>
-                <w:rFonts w:asciiTheme="majorBidi" w:hAnsiTheme="majorBidi" w:cstheme="majorBidi"/>
-              </w:rPr>
-              <w:t xml:space="preserve"> @ 1.5GHz</w:t>
+              <w:t>Broadcom BCM2711, quad-core Cortex-A72 (ARM v8) 64-bit SoC @ 1.5GHz</w:t>
             </w:r>
           </w:p>
         </w:tc>
@@ -3930,7 +3903,7 @@
           <w:szCs w:val="24"/>
         </w:rPr>
         <w:drawing>
-          <wp:anchor distT="0" distB="0" distL="114300" distR="114300" simplePos="0" relativeHeight="251661312" behindDoc="0" locked="0" layoutInCell="1" allowOverlap="1" wp14:anchorId="528147C1" wp14:editId="44AA966C">
+          <wp:anchor distT="0" distB="0" distL="114300" distR="114300" simplePos="0" relativeHeight="251661312" behindDoc="0" locked="0" layoutInCell="1" allowOverlap="1" wp14:anchorId="279E2272" wp14:editId="789C37A4">
             <wp:simplePos x="0" y="0"/>
             <wp:positionH relativeFrom="margin">
               <wp:align>right</wp:align>
@@ -4165,7 +4138,7 @@
         <mc:AlternateContent>
           <mc:Choice Requires="wps">
             <w:drawing>
-              <wp:anchor distT="0" distB="0" distL="114300" distR="114300" simplePos="0" relativeHeight="251662336" behindDoc="0" locked="0" layoutInCell="1" allowOverlap="1" wp14:anchorId="5F5988DF" wp14:editId="08E4B279">
+              <wp:anchor distT="0" distB="0" distL="114300" distR="114300" simplePos="0" relativeHeight="251662336" behindDoc="0" locked="0" layoutInCell="1" allowOverlap="1" wp14:anchorId="1C0F92AE" wp14:editId="1C7AD9AE">
                 <wp:simplePos x="0" y="0"/>
                 <wp:positionH relativeFrom="margin">
                   <wp:posOffset>3517900</wp:posOffset>
@@ -4250,11 +4223,11 @@
           </mc:Choice>
           <mc:Fallback>
             <w:pict>
-              <v:shapetype w14:anchorId="5F5988DF" id="_x0000_t202" coordsize="21600,21600" o:spt="202" path="m,l,21600r21600,l21600,xe">
+              <v:shapetype w14:anchorId="1C0F92AE" id="_x0000_t202" coordsize="21600,21600" o:spt="202" path="m,l,21600r21600,l21600,xe">
                 <v:stroke joinstyle="miter"/>
                 <v:path gradientshapeok="t" o:connecttype="rect"/>
               </v:shapetype>
-              <v:shape id="Text Box 3" o:spid="_x0000_s1026" type="#_x0000_t202" style="position:absolute;left:0;text-align:left;margin-left:277pt;margin-top:43.7pt;width:191pt;height:17pt;z-index:251662336;visibility:visible;mso-wrap-style:square;mso-height-percent:0;mso-wrap-distance-left:9pt;mso-wrap-distance-top:0;mso-wrap-distance-right:9pt;mso-wrap-distance-bottom:0;mso-position-horizontal:absolute;mso-position-horizontal-relative:margin;mso-position-vertical:absolute;mso-position-vertical-relative:text;mso-height-percent:0;mso-height-relative:margin;v-text-anchor:top" o:gfxdata="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" stroked="f">
+              <v:shape id="Text Box 3" o:spid="_x0000_s1026" type="#_x0000_t202" style="position:absolute;left:0;text-align:left;margin-left:277pt;margin-top:43.7pt;width:191pt;height:17pt;z-index:251662336;visibility:visible;mso-wrap-style:square;mso-height-percent:0;mso-wrap-distance-left:9pt;mso-wrap-distance-top:0;mso-wrap-distance-right:9pt;mso-wrap-distance-bottom:0;mso-position-horizontal:absolute;mso-position-horizontal-relative:margin;mso-position-vertical:absolute;mso-position-vertical-relative:text;mso-height-percent:0;mso-height-relative:margin;v-text-anchor:top" o:gfxdata="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" stroked="f">
                 <v:textbox inset="0,0,0,0">
                   <w:txbxContent>
                     <w:p>
@@ -4735,7 +4708,7 @@
           <w:szCs w:val="24"/>
         </w:rPr>
         <w:drawing>
-          <wp:inline distT="0" distB="0" distL="0" distR="0" wp14:anchorId="18B4BC71" wp14:editId="68ADF2B8">
+          <wp:inline distT="0" distB="0" distL="0" distR="0" wp14:anchorId="2FFDB217" wp14:editId="32A5F9F1">
             <wp:extent cx="5937250" cy="2070100"/>
             <wp:effectExtent l="0" t="0" r="6350" b="6350"/>
             <wp:docPr id="6" name="Picture 6"/>
@@ -5401,15 +5374,7 @@
           <w:sz w:val="24"/>
           <w:szCs w:val="24"/>
         </w:rPr>
-        <w:t xml:space="preserve">First, what is meant by a toolchain, a toolchain </w:t>
-      </w:r>
-      <w:r>
-        <w:rPr>
-          <w:rFonts w:asciiTheme="majorBidi" w:hAnsiTheme="majorBidi" w:cstheme="majorBidi"/>
-          <w:sz w:val="24"/>
-          <w:szCs w:val="24"/>
-        </w:rPr>
-        <w:t>is a set of tools that compiles source code into executable that</w:t>
+        <w:t>First, what is meant by a toolchain, a toolchain is a set of tools that compiles source code into executable that</w:t>
       </w:r>
       <w:r>
         <w:rPr>
@@ -5594,7 +5559,7 @@
           <w:sz w:val="24"/>
           <w:szCs w:val="24"/>
         </w:rPr>
-        <w:t>crosstool-ng</w:t>
+        <w:t>crosstool</w:t>
       </w:r>
       <w:proofErr w:type="spellEnd"/>
       <w:r>
@@ -5603,6 +5568,14 @@
           <w:sz w:val="24"/>
           <w:szCs w:val="24"/>
         </w:rPr>
+        <w:t>-ng</w:t>
+      </w:r>
+      <w:r>
+        <w:rPr>
+          <w:rFonts w:asciiTheme="majorBidi" w:hAnsiTheme="majorBidi" w:cstheme="majorBidi"/>
+          <w:sz w:val="24"/>
+          <w:szCs w:val="24"/>
+        </w:rPr>
         <w:t>.</w:t>
       </w:r>
     </w:p>
@@ -5629,7 +5602,7 @@
           <w:sz w:val="24"/>
           <w:szCs w:val="24"/>
         </w:rPr>
-        <w:t>crosstool-ng</w:t>
+        <w:t>crosstool</w:t>
       </w:r>
       <w:proofErr w:type="spellEnd"/>
       <w:r>
@@ -5638,7 +5611,7 @@
           <w:sz w:val="24"/>
           <w:szCs w:val="24"/>
         </w:rPr>
-        <w:t xml:space="preserve"> to build a toolchain. Let’s see how this process will go.</w:t>
+        <w:t>-ng to build a toolchain. Let’s see how this process will go.</w:t>
       </w:r>
     </w:p>
     <w:p>
@@ -6062,7 +6035,7 @@
           <w:sz w:val="18"/>
           <w:szCs w:val="18"/>
         </w:rPr>
-        <w:t xml:space="preserve">$ </w:t>
+        <w:t>$ sudo apt install gawk wget git diffstat unzip texinfo gcc build-essential chrpath socat cpio python3 python3-pip python3-pexpect xz-utils debianutils iputils-ping python3-git python3-jinja2 libegl1-mesa libsdl1.2-dev pylint3 xterm python3-subunit mesa-common-dev zstd liblz4-</w:t>
       </w:r>
       <w:proofErr w:type="gramStart"/>
       <w:r>
@@ -6072,9 +6045,90 @@
           <w:sz w:val="18"/>
           <w:szCs w:val="18"/>
         </w:rPr>
-        <w:t>sudo</w:t>
+        <w:t>tool</w:t>
       </w:r>
       <w:proofErr w:type="gramEnd"/>
+    </w:p>
+    <w:p>
+      <w:pPr>
+        <w:spacing w:after="0" w:line="240" w:lineRule="auto"/>
+        <w:jc w:val="both"/>
+        <w:rPr>
+          <w:rFonts w:ascii="Times New Roman" w:eastAsia="Times New Roman" w:hAnsi="Times New Roman" w:cs="Times New Roman"/>
+          <w:sz w:val="24"/>
+          <w:szCs w:val="24"/>
+        </w:rPr>
+      </w:pPr>
+    </w:p>
+    <w:p>
+      <w:pPr>
+        <w:spacing w:after="0" w:line="240" w:lineRule="auto"/>
+        <w:jc w:val="both"/>
+        <w:rPr>
+          <w:rFonts w:asciiTheme="majorBidi" w:eastAsia="Times New Roman" w:hAnsiTheme="majorBidi" w:cstheme="majorBidi"/>
+          <w:color w:val="000000"/>
+          <w:sz w:val="24"/>
+          <w:szCs w:val="24"/>
+        </w:rPr>
+      </w:pPr>
+      <w:r>
+        <w:rPr>
+          <w:rFonts w:asciiTheme="majorBidi" w:eastAsia="Times New Roman" w:hAnsiTheme="majorBidi" w:cstheme="majorBidi"/>
+          <w:color w:val="000000"/>
+          <w:sz w:val="24"/>
+          <w:szCs w:val="24"/>
+        </w:rPr>
+        <w:t xml:space="preserve">Once the setup is complete, </w:t>
+      </w:r>
+      <w:r>
+        <w:rPr>
+          <w:rFonts w:asciiTheme="majorBidi" w:eastAsia="Times New Roman" w:hAnsiTheme="majorBidi" w:cstheme="majorBidi"/>
+          <w:color w:val="000000"/>
+          <w:sz w:val="24"/>
+          <w:szCs w:val="24"/>
+        </w:rPr>
+        <w:t xml:space="preserve">the next step is to install a </w:t>
+      </w:r>
+      <w:r>
+        <w:rPr>
+          <w:rFonts w:asciiTheme="majorBidi" w:eastAsia="Times New Roman" w:hAnsiTheme="majorBidi" w:cstheme="majorBidi"/>
+          <w:color w:val="000000"/>
+          <w:sz w:val="24"/>
+          <w:szCs w:val="24"/>
+        </w:rPr>
+        <w:t>copy of the Poky repository (which is a reference distribution of the Yocto Project that contains the OpenEmbedded Build System, BitBake, and OpenEmbedded Core, as well as a set of metadata to get you started building our own distro) on our build h</w:t>
+      </w:r>
+      <w:r>
+        <w:rPr>
+          <w:rFonts w:asciiTheme="majorBidi" w:eastAsia="Times New Roman" w:hAnsiTheme="majorBidi" w:cstheme="majorBidi"/>
+          <w:color w:val="000000"/>
+          <w:sz w:val="24"/>
+          <w:szCs w:val="24"/>
+        </w:rPr>
+        <w:t>ost using the following command:</w:t>
+      </w:r>
+    </w:p>
+    <w:p>
+      <w:pPr>
+        <w:spacing w:after="0" w:line="240" w:lineRule="auto"/>
+        <w:jc w:val="both"/>
+        <w:rPr>
+          <w:rFonts w:asciiTheme="majorBidi" w:eastAsia="Times New Roman" w:hAnsiTheme="majorBidi" w:cstheme="majorBidi"/>
+          <w:sz w:val="24"/>
+          <w:szCs w:val="24"/>
+        </w:rPr>
+      </w:pPr>
+    </w:p>
+    <w:p>
+      <w:pPr>
+        <w:spacing w:after="0" w:line="240" w:lineRule="auto"/>
+        <w:jc w:val="both"/>
+        <w:rPr>
+          <w:rFonts w:ascii="Times New Roman" w:eastAsia="Times New Roman" w:hAnsi="Times New Roman" w:cs="Times New Roman"/>
+          <w:sz w:val="24"/>
+          <w:szCs w:val="24"/>
+        </w:rPr>
+      </w:pPr>
       <w:r>
         <w:rPr>
           <w:rFonts w:ascii="Courier New" w:eastAsia="Times New Roman" w:hAnsi="Courier New" w:cs="Courier New"/>
@@ -6082,7 +6136,7 @@
           <w:sz w:val="18"/>
           <w:szCs w:val="18"/>
         </w:rPr>
-        <w:t xml:space="preserve"> apt install gawk wget git diffstat unzip texinfo gcc build-essential chrpath socat cpio python3 python3-pip python3-pexpect xz-utils debianutils iputils-ping python3-git python3-jinja2 libegl1-mesa libsdl1.2-dev pylint3 xterm python3-subunit mesa-common-dev zstd liblz4-tool</w:t>
+        <w:t>$ git clone git://git.yoctoproject.org/poky</w:t>
       </w:r>
     </w:p>
     <w:p>
@@ -6095,124 +6149,15 @@
           <w:szCs w:val="24"/>
         </w:rPr>
       </w:pPr>
-    </w:p>
-    <w:p>
-      <w:pPr>
-        <w:spacing w:after="0" w:line="240" w:lineRule="auto"/>
-        <w:jc w:val="both"/>
-        <w:rPr>
-          <w:rFonts w:asciiTheme="majorBidi" w:eastAsia="Times New Roman" w:hAnsiTheme="majorBidi" w:cstheme="majorBidi"/>
-          <w:color w:val="000000"/>
-          <w:sz w:val="24"/>
-          <w:szCs w:val="24"/>
-        </w:rPr>
-      </w:pPr>
-      <w:r>
-        <w:rPr>
-          <w:rFonts w:asciiTheme="majorBidi" w:eastAsia="Times New Roman" w:hAnsiTheme="majorBidi" w:cstheme="majorBidi"/>
-          <w:color w:val="000000"/>
-          <w:sz w:val="24"/>
-          <w:szCs w:val="24"/>
-        </w:rPr>
-        <w:t xml:space="preserve">Once the setup is complete, </w:t>
-      </w:r>
-      <w:r>
-        <w:rPr>
-          <w:rFonts w:asciiTheme="majorBidi" w:eastAsia="Times New Roman" w:hAnsiTheme="majorBidi" w:cstheme="majorBidi"/>
-          <w:color w:val="000000"/>
-          <w:sz w:val="24"/>
-          <w:szCs w:val="24"/>
-        </w:rPr>
-        <w:t xml:space="preserve">the next step is to install a </w:t>
-      </w:r>
-      <w:r>
-        <w:rPr>
-          <w:rFonts w:asciiTheme="majorBidi" w:eastAsia="Times New Roman" w:hAnsiTheme="majorBidi" w:cstheme="majorBidi"/>
-          <w:color w:val="000000"/>
-          <w:sz w:val="24"/>
-          <w:szCs w:val="24"/>
-        </w:rPr>
-        <w:t>copy of the Poky repository (which is a reference distribution of the Yocto Project that contains the OpenEmbedded Build System, BitBake, and OpenEmbedded Core, as well as a set of metadata to get you started building our own distro) on our build h</w:t>
-      </w:r>
-      <w:r>
-        <w:rPr>
-          <w:rFonts w:asciiTheme="majorBidi" w:eastAsia="Times New Roman" w:hAnsiTheme="majorBidi" w:cstheme="majorBidi"/>
-          <w:color w:val="000000"/>
-          <w:sz w:val="24"/>
-          <w:szCs w:val="24"/>
-        </w:rPr>
-        <w:t>ost using the following command:</w:t>
-      </w:r>
-    </w:p>
-    <w:p>
-      <w:pPr>
-        <w:spacing w:after="0" w:line="240" w:lineRule="auto"/>
-        <w:jc w:val="both"/>
-        <w:rPr>
-          <w:rFonts w:asciiTheme="majorBidi" w:eastAsia="Times New Roman" w:hAnsiTheme="majorBidi" w:cstheme="majorBidi"/>
-          <w:sz w:val="24"/>
-          <w:szCs w:val="24"/>
-        </w:rPr>
-      </w:pPr>
-    </w:p>
-    <w:p>
-      <w:pPr>
-        <w:spacing w:after="0" w:line="240" w:lineRule="auto"/>
-        <w:jc w:val="both"/>
+      <w:r>
         <w:rPr>
           <w:rFonts w:ascii="Times New Roman" w:eastAsia="Times New Roman" w:hAnsi="Times New Roman" w:cs="Times New Roman"/>
-          <w:sz w:val="24"/>
-          <w:szCs w:val="24"/>
-        </w:rPr>
-      </w:pPr>
-      <w:r>
-        <w:rPr>
-          <w:rFonts w:ascii="Courier New" w:eastAsia="Times New Roman" w:hAnsi="Courier New" w:cs="Courier New"/>
-          <w:color w:val="333333"/>
-          <w:sz w:val="18"/>
-          <w:szCs w:val="18"/>
-        </w:rPr>
-        <w:t xml:space="preserve">$ </w:t>
-      </w:r>
-      <w:proofErr w:type="gramStart"/>
-      <w:r>
-        <w:rPr>
-          <w:rFonts w:ascii="Courier New" w:eastAsia="Times New Roman" w:hAnsi="Courier New" w:cs="Courier New"/>
-          <w:color w:val="333333"/>
-          <w:sz w:val="18"/>
-          <w:szCs w:val="18"/>
-        </w:rPr>
-        <w:t>git</w:t>
-      </w:r>
-      <w:proofErr w:type="gramEnd"/>
-      <w:r>
-        <w:rPr>
-          <w:rFonts w:ascii="Courier New" w:eastAsia="Times New Roman" w:hAnsi="Courier New" w:cs="Courier New"/>
-          <w:color w:val="333333"/>
-          <w:sz w:val="18"/>
-          <w:szCs w:val="18"/>
-        </w:rPr>
-        <w:t xml:space="preserve"> clone git://git.yoctoproject.org/poky</w:t>
-      </w:r>
-    </w:p>
-    <w:p>
-      <w:pPr>
-        <w:spacing w:after="0" w:line="240" w:lineRule="auto"/>
-        <w:jc w:val="both"/>
-        <w:rPr>
-          <w:rFonts w:ascii="Times New Roman" w:eastAsia="Times New Roman" w:hAnsi="Times New Roman" w:cs="Times New Roman"/>
-          <w:sz w:val="24"/>
-          <w:szCs w:val="24"/>
-        </w:rPr>
-      </w:pPr>
-      <w:r>
-        <w:rPr>
-          <w:rFonts w:ascii="Times New Roman" w:eastAsia="Times New Roman" w:hAnsi="Times New Roman" w:cs="Times New Roman"/>
+          <w:noProof/>
           <w:sz w:val="24"/>
           <w:szCs w:val="24"/>
         </w:rPr>
         <w:drawing>
-          <wp:inline distT="0" distB="0" distL="0" distR="0" wp14:anchorId="79335EFD" wp14:editId="7545C1AB">
+          <wp:inline distT="0" distB="0" distL="0" distR="0" wp14:anchorId="2472675F" wp14:editId="53F472AA">
             <wp:extent cx="5943600" cy="1019810"/>
             <wp:effectExtent l="0" t="0" r="0" b="8890"/>
             <wp:docPr id="7" name="Picture 7"/>
@@ -6320,18 +6265,7 @@
           <w:sz w:val="24"/>
           <w:szCs w:val="24"/>
         </w:rPr>
-        <w:t xml:space="preserve">for reasons that will </w:t>
-      </w:r>
-      <w:bookmarkStart w:id="0" w:name="_GoBack"/>
-      <w:bookmarkEnd w:id="0"/>
-      <w:r>
-        <w:rPr>
-          <w:rFonts w:asciiTheme="majorBidi" w:eastAsia="Times New Roman" w:hAnsiTheme="majorBidi" w:cstheme="majorBidi"/>
-          <w:color w:val="000000"/>
-          <w:sz w:val="24"/>
-          <w:szCs w:val="24"/>
-        </w:rPr>
-        <w:t>be discussed later</w:t>
+        <w:t>for reasons that will be discussed later</w:t>
       </w:r>
       <w:r>
         <w:rPr>
@@ -6476,7 +6410,27 @@
           <w:sz w:val="24"/>
           <w:szCs w:val="24"/>
         </w:rPr>
-        <w:t xml:space="preserve">-init-build-env environment setup script to define Yocto Project’s build environment on </w:t>
+        <w:t>-</w:t>
+      </w:r>
+      <w:proofErr w:type="spellStart"/>
+      <w:r>
+        <w:rPr>
+          <w:rFonts w:asciiTheme="majorBidi" w:eastAsia="Times New Roman" w:hAnsiTheme="majorBidi" w:cstheme="majorBidi"/>
+          <w:color w:val="000000"/>
+          <w:sz w:val="24"/>
+          <w:szCs w:val="24"/>
+        </w:rPr>
+        <w:t>init</w:t>
+      </w:r>
+      <w:proofErr w:type="spellEnd"/>
+      <w:r>
+        <w:rPr>
+          <w:rFonts w:asciiTheme="majorBidi" w:eastAsia="Times New Roman" w:hAnsiTheme="majorBidi" w:cstheme="majorBidi"/>
+          <w:color w:val="000000"/>
+          <w:sz w:val="24"/>
+          <w:szCs w:val="24"/>
+        </w:rPr>
+        <w:t xml:space="preserve">-build-env environment setup script to define Yocto Project’s build environment on </w:t>
       </w:r>
       <w:r>
         <w:rPr>
@@ -6525,19 +6479,8 @@
           <w:sz w:val="18"/>
           <w:szCs w:val="18"/>
         </w:rPr>
-        <w:t xml:space="preserve">$ </w:t>
-      </w:r>
-      <w:proofErr w:type="gramStart"/>
-      <w:r>
-        <w:rPr>
-          <w:rFonts w:ascii="Courier New" w:eastAsia="Times New Roman" w:hAnsi="Courier New" w:cs="Courier New"/>
-          <w:color w:val="008000"/>
-          <w:sz w:val="18"/>
-          <w:szCs w:val="18"/>
-        </w:rPr>
-        <w:t>source</w:t>
-      </w:r>
-      <w:proofErr w:type="gramEnd"/>
+        <w:t>$ source</w:t>
+      </w:r>
       <w:r>
         <w:rPr>
           <w:rFonts w:ascii="Courier New" w:eastAsia="Times New Roman" w:hAnsi="Courier New" w:cs="Courier New"/>
@@ -6565,8 +6508,39 @@
           <w:sz w:val="18"/>
           <w:szCs w:val="18"/>
         </w:rPr>
-        <w:t>-init-build-env myBuild</w:t>
-      </w:r>
+        <w:t>-</w:t>
+      </w:r>
+      <w:proofErr w:type="spellStart"/>
+      <w:r>
+        <w:rPr>
+          <w:rFonts w:ascii="Courier New" w:eastAsia="Times New Roman" w:hAnsi="Courier New" w:cs="Courier New"/>
+          <w:color w:val="333333"/>
+          <w:sz w:val="18"/>
+          <w:szCs w:val="18"/>
+        </w:rPr>
+        <w:t>init</w:t>
+      </w:r>
+      <w:proofErr w:type="spellEnd"/>
+      <w:r>
+        <w:rPr>
+          <w:rFonts w:ascii="Courier New" w:eastAsia="Times New Roman" w:hAnsi="Courier New" w:cs="Courier New"/>
+          <w:color w:val="333333"/>
+          <w:sz w:val="18"/>
+          <w:szCs w:val="18"/>
+        </w:rPr>
+        <w:t xml:space="preserve">-build-env </w:t>
+      </w:r>
+      <w:proofErr w:type="spellStart"/>
+      <w:r>
+        <w:rPr>
+          <w:rFonts w:ascii="Courier New" w:eastAsia="Times New Roman" w:hAnsi="Courier New" w:cs="Courier New"/>
+          <w:color w:val="333333"/>
+          <w:sz w:val="18"/>
+          <w:szCs w:val="18"/>
+        </w:rPr>
+        <w:t>myBuild</w:t>
+      </w:r>
+      <w:proofErr w:type="spellEnd"/>
     </w:p>
     <w:p>
       <w:pPr>
@@ -6670,7 +6644,7 @@
           <w:noProof/>
         </w:rPr>
         <w:drawing>
-          <wp:inline distT="0" distB="0" distL="0" distR="0">
+          <wp:inline distT="0" distB="0" distL="0" distR="0" wp14:anchorId="63DFC4B7" wp14:editId="1A8A7BF8">
             <wp:extent cx="5943600" cy="1019640"/>
             <wp:effectExtent l="0" t="0" r="0" b="9525"/>
             <wp:docPr id="8" name="Picture 8" descr="https://cdn.discordapp.com/attachments/692854496136527994/1072866715194634260/image.png"/>
@@ -6744,25 +6718,14 @@
           <w:color w:val="000000"/>
         </w:rPr>
       </w:pPr>
-      <w:proofErr w:type="gramStart"/>
-      <w:r>
-        <w:rPr>
-          <w:rFonts w:asciiTheme="majorBidi" w:eastAsia="Times New Roman" w:hAnsiTheme="majorBidi" w:cstheme="majorBidi"/>
-          <w:color w:val="000000"/>
-          <w:sz w:val="24"/>
-          <w:szCs w:val="24"/>
-        </w:rPr>
-        <w:t>conf</w:t>
-      </w:r>
-      <w:proofErr w:type="gramEnd"/>
-      <w:r>
-        <w:rPr>
-          <w:rFonts w:asciiTheme="majorBidi" w:eastAsia="Times New Roman" w:hAnsiTheme="majorBidi" w:cstheme="majorBidi"/>
-          <w:color w:val="000000"/>
-          <w:sz w:val="24"/>
-          <w:szCs w:val="24"/>
-        </w:rPr>
-        <w:t>: it contains the used bit-bake layers in bblayers.conf and the build configurations like machine type, package classes, configuration version and many more in local.conf.</w:t>
+      <w:r>
+        <w:rPr>
+          <w:rFonts w:asciiTheme="majorBidi" w:eastAsia="Times New Roman" w:hAnsiTheme="majorBidi" w:cstheme="majorBidi"/>
+          <w:color w:val="000000"/>
+          <w:sz w:val="24"/>
+          <w:szCs w:val="24"/>
+        </w:rPr>
+        <w:t>conf: it contains the used bit-bake layers in bblayers.conf and the build configurations like machine type, package classes, configuration version and many more in local.conf.</w:t>
       </w:r>
       <w:r>
         <w:rPr>
@@ -6799,25 +6762,14 @@
           <w:szCs w:val="24"/>
         </w:rPr>
       </w:pPr>
-      <w:proofErr w:type="gramStart"/>
-      <w:r>
-        <w:rPr>
-          <w:rFonts w:asciiTheme="majorBidi" w:eastAsia="Times New Roman" w:hAnsiTheme="majorBidi" w:cstheme="majorBidi"/>
-          <w:color w:val="000000"/>
-          <w:sz w:val="24"/>
-          <w:szCs w:val="24"/>
-        </w:rPr>
-        <w:t>downloads</w:t>
-      </w:r>
-      <w:proofErr w:type="gramEnd"/>
-      <w:r>
-        <w:rPr>
-          <w:rFonts w:asciiTheme="majorBidi" w:eastAsia="Times New Roman" w:hAnsiTheme="majorBidi" w:cstheme="majorBidi"/>
-          <w:color w:val="000000"/>
-          <w:sz w:val="24"/>
-          <w:szCs w:val="24"/>
-        </w:rPr>
-        <w:t>: it contains the downloaded files and packages that will be installed to the custom image.</w:t>
+      <w:r>
+        <w:rPr>
+          <w:rFonts w:asciiTheme="majorBidi" w:eastAsia="Times New Roman" w:hAnsiTheme="majorBidi" w:cstheme="majorBidi"/>
+          <w:color w:val="000000"/>
+          <w:sz w:val="24"/>
+          <w:szCs w:val="24"/>
+        </w:rPr>
+        <w:t>downloads: it contains the downloaded files and packages that will be installed to the custom image.</w:t>
       </w:r>
     </w:p>
     <w:p>
@@ -6848,25 +6800,14 @@
           <w:szCs w:val="24"/>
         </w:rPr>
       </w:pPr>
-      <w:proofErr w:type="gramStart"/>
-      <w:r>
-        <w:rPr>
-          <w:rFonts w:asciiTheme="majorBidi" w:eastAsia="Times New Roman" w:hAnsiTheme="majorBidi" w:cstheme="majorBidi"/>
-          <w:color w:val="000000"/>
-          <w:sz w:val="24"/>
-          <w:szCs w:val="24"/>
-        </w:rPr>
-        <w:t>sstate-cache</w:t>
-      </w:r>
-      <w:proofErr w:type="gramEnd"/>
-      <w:r>
-        <w:rPr>
-          <w:rFonts w:asciiTheme="majorBidi" w:eastAsia="Times New Roman" w:hAnsiTheme="majorBidi" w:cstheme="majorBidi"/>
-          <w:color w:val="000000"/>
-          <w:sz w:val="24"/>
-          <w:szCs w:val="24"/>
-        </w:rPr>
-        <w:t>: it contains the shared state cache. It will be used later to act as a base for multiple builds. This directory can be moved to another location and specify in the build configuration of the image where it is through the SSTATE_DIR variable.</w:t>
+      <w:r>
+        <w:rPr>
+          <w:rFonts w:asciiTheme="majorBidi" w:eastAsia="Times New Roman" w:hAnsiTheme="majorBidi" w:cstheme="majorBidi"/>
+          <w:color w:val="000000"/>
+          <w:sz w:val="24"/>
+          <w:szCs w:val="24"/>
+        </w:rPr>
+        <w:t>sstate-cache: it contains the shared state cache. It will be used later to act as a base for multiple builds. This directory can be moved to another location and specify in the build configuration of the image where it is through the SSTATE_DIR variable.</w:t>
       </w:r>
     </w:p>
     <w:p>
@@ -6901,13 +6842,13 @@
           <w:noProof/>
         </w:rPr>
         <w:drawing>
-          <wp:anchor distT="0" distB="0" distL="114300" distR="114300" simplePos="0" relativeHeight="251663360" behindDoc="0" locked="0" layoutInCell="1" allowOverlap="1" wp14:anchorId="3F46A7EB" wp14:editId="14A4C1E8">
+          <wp:anchor distT="0" distB="0" distL="114300" distR="114300" simplePos="0" relativeHeight="251663360" behindDoc="0" locked="0" layoutInCell="1" allowOverlap="1" wp14:anchorId="4DC2AA9D" wp14:editId="19327CC7">
             <wp:simplePos x="0" y="0"/>
-            <wp:positionH relativeFrom="column">
-              <wp:posOffset>0</wp:posOffset>
+            <wp:positionH relativeFrom="margin">
+              <wp:align>right</wp:align>
             </wp:positionH>
             <wp:positionV relativeFrom="paragraph">
-              <wp:posOffset>876300</wp:posOffset>
+              <wp:posOffset>1041400</wp:posOffset>
             </wp:positionV>
             <wp:extent cx="5943600" cy="1355090"/>
             <wp:effectExtent l="0" t="0" r="0" b="0"/>
@@ -6971,45 +6912,34 @@
           </wp:anchor>
         </w:drawing>
       </w:r>
-      <w:proofErr w:type="gramStart"/>
-      <w:r>
-        <w:rPr>
-          <w:rFonts w:asciiTheme="majorBidi" w:eastAsia="Times New Roman" w:hAnsiTheme="majorBidi" w:cstheme="majorBidi"/>
-          <w:color w:val="000000"/>
-          <w:sz w:val="24"/>
-          <w:szCs w:val="24"/>
-        </w:rPr>
-        <w:t>tmp</w:t>
-      </w:r>
-      <w:proofErr w:type="gramEnd"/>
-      <w:r>
-        <w:rPr>
-          <w:rFonts w:asciiTheme="majorBidi" w:eastAsia="Times New Roman" w:hAnsiTheme="majorBidi" w:cstheme="majorBidi"/>
-          <w:color w:val="000000"/>
-          <w:sz w:val="24"/>
-          <w:szCs w:val="24"/>
-        </w:rPr>
-        <w:t xml:space="preserve">: The OpenEmbedded build system creates and uses this directory for all build system’s output. BitBake creates this directory if it does not exist. As a last resort, to clean up a build and start it from scratch (other than </w:t>
-      </w:r>
-      <w:proofErr w:type="gramStart"/>
-      <w:r>
-        <w:rPr>
-          <w:rFonts w:asciiTheme="majorBidi" w:eastAsia="Times New Roman" w:hAnsiTheme="majorBidi" w:cstheme="majorBidi"/>
-          <w:color w:val="000000"/>
-          <w:sz w:val="24"/>
-          <w:szCs w:val="24"/>
-        </w:rPr>
-        <w:t>the downloads</w:t>
-      </w:r>
-      <w:proofErr w:type="gramEnd"/>
-      <w:r>
-        <w:rPr>
-          <w:rFonts w:asciiTheme="majorBidi" w:eastAsia="Times New Roman" w:hAnsiTheme="majorBidi" w:cstheme="majorBidi"/>
-          <w:color w:val="000000"/>
-          <w:sz w:val="24"/>
-          <w:szCs w:val="24"/>
-        </w:rPr>
-        <w:t>), we can remove everything in the tmp directory or get rid of the directory completely. Note that if we do so, we should also completely remove the state-cache. tmp also contains the following sub directories:</w:t>
+      <w:r>
+        <w:rPr>
+          <w:rFonts w:asciiTheme="majorBidi" w:eastAsia="Times New Roman" w:hAnsiTheme="majorBidi" w:cstheme="majorBidi"/>
+          <w:color w:val="000000"/>
+          <w:sz w:val="24"/>
+          <w:szCs w:val="24"/>
+        </w:rPr>
+        <w:t xml:space="preserve">tmp: The </w:t>
+      </w:r>
+      <w:proofErr w:type="spellStart"/>
+      <w:r>
+        <w:rPr>
+          <w:rFonts w:asciiTheme="majorBidi" w:eastAsia="Times New Roman" w:hAnsiTheme="majorBidi" w:cstheme="majorBidi"/>
+          <w:color w:val="000000"/>
+          <w:sz w:val="24"/>
+          <w:szCs w:val="24"/>
+        </w:rPr>
+        <w:t>OpenEmbedded</w:t>
+      </w:r>
+      <w:proofErr w:type="spellEnd"/>
+      <w:r>
+        <w:rPr>
+          <w:rFonts w:asciiTheme="majorBidi" w:eastAsia="Times New Roman" w:hAnsiTheme="majorBidi" w:cstheme="majorBidi"/>
+          <w:color w:val="000000"/>
+          <w:sz w:val="24"/>
+          <w:szCs w:val="24"/>
+        </w:rPr>
+        <w:t xml:space="preserve"> build system creates and uses this directory for all build system’s output. BitBake creates this directory if it does not exist. As a last resort, to clean up a build and start it from scratch (other than the downloads), we can remove everything in the tmp directory or get rid of the directory completely. Note that if we do so, we should also completely remove the state-cache. tmp also contains the following sub directories:</w:t>
       </w:r>
     </w:p>
     <w:p>
@@ -7043,7 +6973,6 @@
         </w:rPr>
       </w:pPr>
       <w:proofErr w:type="spellStart"/>
-      <w:proofErr w:type="gramStart"/>
       <w:r>
         <w:rPr>
           <w:rFonts w:asciiTheme="majorBidi" w:eastAsia="Times New Roman" w:hAnsiTheme="majorBidi" w:cstheme="majorBidi"/>
@@ -7055,7 +6984,6 @@
         <w:t>buildstats</w:t>
       </w:r>
       <w:proofErr w:type="spellEnd"/>
-      <w:proofErr w:type="gramEnd"/>
       <w:r>
         <w:rPr>
           <w:rFonts w:asciiTheme="majorBidi" w:eastAsia="Times New Roman" w:hAnsiTheme="majorBidi" w:cstheme="majorBidi"/>
@@ -7091,65 +7019,14 @@
           <w:szCs w:val="24"/>
         </w:rPr>
       </w:pPr>
-      <w:proofErr w:type="gramStart"/>
-      <w:r>
-        <w:rPr>
-          <w:rFonts w:asciiTheme="majorBidi" w:eastAsia="Times New Roman" w:hAnsiTheme="majorBidi" w:cstheme="majorBidi"/>
-          <w:color w:val="000000"/>
-          <w:sz w:val="24"/>
-          <w:szCs w:val="24"/>
-        </w:rPr>
-        <w:t>cache</w:t>
-      </w:r>
-      <w:proofErr w:type="gramEnd"/>
-      <w:r>
-        <w:rPr>
-          <w:rFonts w:asciiTheme="majorBidi" w:eastAsia="Times New Roman" w:hAnsiTheme="majorBidi" w:cstheme="majorBidi"/>
-          <w:color w:val="000000"/>
-          <w:sz w:val="24"/>
-          <w:szCs w:val="24"/>
-        </w:rPr>
-        <w:t xml:space="preserve">: after </w:t>
-      </w:r>
-      <w:proofErr w:type="spellStart"/>
-      <w:r>
-        <w:rPr>
-          <w:rFonts w:asciiTheme="majorBidi" w:eastAsia="Times New Roman" w:hAnsiTheme="majorBidi" w:cstheme="majorBidi"/>
-          <w:color w:val="000000"/>
-          <w:sz w:val="24"/>
-          <w:szCs w:val="24"/>
-        </w:rPr>
-        <w:t>bitbake</w:t>
-      </w:r>
-      <w:proofErr w:type="spellEnd"/>
-      <w:r>
-        <w:rPr>
-          <w:rFonts w:asciiTheme="majorBidi" w:eastAsia="Times New Roman" w:hAnsiTheme="majorBidi" w:cstheme="majorBidi"/>
-          <w:color w:val="000000"/>
-          <w:sz w:val="24"/>
-          <w:szCs w:val="24"/>
-        </w:rPr>
-        <w:t xml:space="preserve"> parses the metadata (recipes and configuration files), it caches the results tmp/cache to speed up future builds. During subsequent builds, </w:t>
-      </w:r>
-      <w:proofErr w:type="spellStart"/>
-      <w:r>
-        <w:rPr>
-          <w:rFonts w:asciiTheme="majorBidi" w:eastAsia="Times New Roman" w:hAnsiTheme="majorBidi" w:cstheme="majorBidi"/>
-          <w:color w:val="000000"/>
-          <w:sz w:val="24"/>
-          <w:szCs w:val="24"/>
-        </w:rPr>
-        <w:t>Bitbake</w:t>
-      </w:r>
-      <w:proofErr w:type="spellEnd"/>
-      <w:r>
-        <w:rPr>
-          <w:rFonts w:asciiTheme="majorBidi" w:eastAsia="Times New Roman" w:hAnsiTheme="majorBidi" w:cstheme="majorBidi"/>
-          <w:color w:val="000000"/>
-          <w:sz w:val="24"/>
-          <w:szCs w:val="24"/>
-        </w:rPr>
-        <w:t xml:space="preserve"> checks each recipe (together with, for example, any files included or appended to it) to see if they have been modified. Changes can be detected, for example, through file modification time (</w:t>
+      <w:r>
+        <w:rPr>
+          <w:rFonts w:asciiTheme="majorBidi" w:eastAsia="Times New Roman" w:hAnsiTheme="majorBidi" w:cstheme="majorBidi"/>
+          <w:color w:val="000000"/>
+          <w:sz w:val="24"/>
+          <w:szCs w:val="24"/>
+        </w:rPr>
+        <w:t>cache: after bitbake parses the metadata (recipes and configuration files), it caches the results tmp/cache to speed up future builds. During subsequent builds, Bitbake checks each recipe (together with, for example, any files included or appended to it) to see if they have been modified. Changes can be detected, for example, through file modification time (</w:t>
       </w:r>
       <w:proofErr w:type="spellStart"/>
       <w:r>
@@ -7208,25 +7085,14 @@
           <w:szCs w:val="24"/>
         </w:rPr>
       </w:pPr>
-      <w:proofErr w:type="gramStart"/>
-      <w:r>
-        <w:rPr>
-          <w:rFonts w:asciiTheme="majorBidi" w:eastAsia="Times New Roman" w:hAnsiTheme="majorBidi" w:cstheme="majorBidi"/>
-          <w:color w:val="000000"/>
-          <w:sz w:val="24"/>
-          <w:szCs w:val="24"/>
-        </w:rPr>
-        <w:t>deploy</w:t>
-      </w:r>
-      <w:proofErr w:type="gramEnd"/>
-      <w:r>
-        <w:rPr>
-          <w:rFonts w:asciiTheme="majorBidi" w:eastAsia="Times New Roman" w:hAnsiTheme="majorBidi" w:cstheme="majorBidi"/>
-          <w:color w:val="000000"/>
-          <w:sz w:val="24"/>
-          <w:szCs w:val="24"/>
-        </w:rPr>
-        <w:t>: This directory contains any “end result” output from the OpenEmbedded build process. The DEPLOY_DIR variable points to this directory.</w:t>
+      <w:r>
+        <w:rPr>
+          <w:rFonts w:asciiTheme="majorBidi" w:eastAsia="Times New Roman" w:hAnsiTheme="majorBidi" w:cstheme="majorBidi"/>
+          <w:color w:val="000000"/>
+          <w:sz w:val="24"/>
+          <w:szCs w:val="24"/>
+        </w:rPr>
+        <w:t>deploy: This directory contains any “end result” output from the OpenEmbedded build process. The DEPLOY_DIR variable points to this directory.</w:t>
       </w:r>
     </w:p>
     <w:p>
@@ -7246,25 +7112,14 @@
           <w:szCs w:val="24"/>
         </w:rPr>
       </w:pPr>
-      <w:proofErr w:type="gramStart"/>
-      <w:r>
-        <w:rPr>
-          <w:rFonts w:asciiTheme="majorBidi" w:eastAsia="Times New Roman" w:hAnsiTheme="majorBidi" w:cstheme="majorBidi"/>
-          <w:color w:val="000000"/>
-          <w:sz w:val="24"/>
-          <w:szCs w:val="24"/>
-        </w:rPr>
-        <w:t>deb</w:t>
-      </w:r>
-      <w:proofErr w:type="gramEnd"/>
-      <w:r>
-        <w:rPr>
-          <w:rFonts w:asciiTheme="majorBidi" w:eastAsia="Times New Roman" w:hAnsiTheme="majorBidi" w:cstheme="majorBidi"/>
-          <w:color w:val="000000"/>
-          <w:sz w:val="24"/>
-          <w:szCs w:val="24"/>
-        </w:rPr>
-        <w:t>: This directory receives any .deb packages produced by the build process. The packages are sorted into feeds for different architecture types.</w:t>
+      <w:r>
+        <w:rPr>
+          <w:rFonts w:asciiTheme="majorBidi" w:eastAsia="Times New Roman" w:hAnsiTheme="majorBidi" w:cstheme="majorBidi"/>
+          <w:color w:val="000000"/>
+          <w:sz w:val="24"/>
+          <w:szCs w:val="24"/>
+        </w:rPr>
+        <w:t>deb: This directory receives any .deb packages produced by the build process. The packages are sorted into feeds for different architecture types.</w:t>
       </w:r>
     </w:p>
     <w:p>
@@ -7284,25 +7139,14 @@
           <w:szCs w:val="24"/>
         </w:rPr>
       </w:pPr>
-      <w:proofErr w:type="gramStart"/>
-      <w:r>
-        <w:rPr>
-          <w:rFonts w:asciiTheme="majorBidi" w:eastAsia="Times New Roman" w:hAnsiTheme="majorBidi" w:cstheme="majorBidi"/>
-          <w:color w:val="000000"/>
-          <w:sz w:val="24"/>
-          <w:szCs w:val="24"/>
-        </w:rPr>
-        <w:t>rpm</w:t>
-      </w:r>
-      <w:proofErr w:type="gramEnd"/>
-      <w:r>
-        <w:rPr>
-          <w:rFonts w:asciiTheme="majorBidi" w:eastAsia="Times New Roman" w:hAnsiTheme="majorBidi" w:cstheme="majorBidi"/>
-          <w:color w:val="000000"/>
-          <w:sz w:val="24"/>
-          <w:szCs w:val="24"/>
-        </w:rPr>
-        <w:t>: This directory receives any .rpm packages produced by the build process. The packages are sorted into feeds for different architecture types.</w:t>
+      <w:r>
+        <w:rPr>
+          <w:rFonts w:asciiTheme="majorBidi" w:eastAsia="Times New Roman" w:hAnsiTheme="majorBidi" w:cstheme="majorBidi"/>
+          <w:color w:val="000000"/>
+          <w:sz w:val="24"/>
+          <w:szCs w:val="24"/>
+        </w:rPr>
+        <w:t>rpm: This directory receives any .rpm packages produced by the build process. The packages are sorted into feeds for different architecture types.</w:t>
       </w:r>
     </w:p>
     <w:p>
@@ -7323,7 +7167,36 @@
         </w:rPr>
       </w:pPr>
       <w:proofErr w:type="spellStart"/>
+      <w:r>
+        <w:rPr>
+          <w:rFonts w:asciiTheme="majorBidi" w:eastAsia="Times New Roman" w:hAnsiTheme="majorBidi" w:cstheme="majorBidi"/>
+          <w:color w:val="000000"/>
+          <w:sz w:val="24"/>
+          <w:szCs w:val="24"/>
+        </w:rPr>
+        <w:t>ipk</w:t>
+      </w:r>
+      <w:proofErr w:type="spellEnd"/>
+      <w:r>
+        <w:rPr>
+          <w:rFonts w:asciiTheme="majorBidi" w:eastAsia="Times New Roman" w:hAnsiTheme="majorBidi" w:cstheme="majorBidi"/>
+          <w:color w:val="000000"/>
+          <w:sz w:val="24"/>
+          <w:szCs w:val="24"/>
+        </w:rPr>
+        <w:t xml:space="preserve">: This directory </w:t>
+      </w:r>
       <w:proofErr w:type="gramStart"/>
+      <w:r>
+        <w:rPr>
+          <w:rFonts w:asciiTheme="majorBidi" w:eastAsia="Times New Roman" w:hAnsiTheme="majorBidi" w:cstheme="majorBidi"/>
+          <w:color w:val="000000"/>
+          <w:sz w:val="24"/>
+          <w:szCs w:val="24"/>
+        </w:rPr>
+        <w:t>receives .</w:t>
+      </w:r>
+      <w:proofErr w:type="spellStart"/>
       <w:r>
         <w:rPr>
           <w:rFonts w:asciiTheme="majorBidi" w:eastAsia="Times New Roman" w:hAnsiTheme="majorBidi" w:cstheme="majorBidi"/>
@@ -7335,26 +7208,6 @@
       </w:r>
       <w:proofErr w:type="spellEnd"/>
       <w:proofErr w:type="gramEnd"/>
-      <w:r>
-        <w:rPr>
-          <w:rFonts w:asciiTheme="majorBidi" w:eastAsia="Times New Roman" w:hAnsiTheme="majorBidi" w:cstheme="majorBidi"/>
-          <w:color w:val="000000"/>
-          <w:sz w:val="24"/>
-          <w:szCs w:val="24"/>
-        </w:rPr>
-        <w:t>: This directory receives .</w:t>
-      </w:r>
-      <w:proofErr w:type="spellStart"/>
-      <w:r>
-        <w:rPr>
-          <w:rFonts w:asciiTheme="majorBidi" w:eastAsia="Times New Roman" w:hAnsiTheme="majorBidi" w:cstheme="majorBidi"/>
-          <w:color w:val="000000"/>
-          <w:sz w:val="24"/>
-          <w:szCs w:val="24"/>
-        </w:rPr>
-        <w:t>ipk</w:t>
-      </w:r>
-      <w:proofErr w:type="spellEnd"/>
       <w:r>
         <w:rPr>
           <w:rFonts w:asciiTheme="majorBidi" w:eastAsia="Times New Roman" w:hAnsiTheme="majorBidi" w:cstheme="majorBidi"/>
@@ -7382,25 +7235,14 @@
           <w:szCs w:val="24"/>
         </w:rPr>
       </w:pPr>
-      <w:proofErr w:type="gramStart"/>
-      <w:r>
-        <w:rPr>
-          <w:rFonts w:asciiTheme="majorBidi" w:eastAsia="Times New Roman" w:hAnsiTheme="majorBidi" w:cstheme="majorBidi"/>
-          <w:color w:val="000000"/>
-          <w:sz w:val="24"/>
-          <w:szCs w:val="24"/>
-        </w:rPr>
-        <w:t>licenses</w:t>
-      </w:r>
-      <w:proofErr w:type="gramEnd"/>
-      <w:r>
-        <w:rPr>
-          <w:rFonts w:asciiTheme="majorBidi" w:eastAsia="Times New Roman" w:hAnsiTheme="majorBidi" w:cstheme="majorBidi"/>
-          <w:color w:val="000000"/>
-          <w:sz w:val="24"/>
-          <w:szCs w:val="24"/>
-        </w:rPr>
-        <w:t xml:space="preserve">: This directory receives package licensing information. For example, the directory contains sub-directories for bash, </w:t>
+      <w:r>
+        <w:rPr>
+          <w:rFonts w:asciiTheme="majorBidi" w:eastAsia="Times New Roman" w:hAnsiTheme="majorBidi" w:cstheme="majorBidi"/>
+          <w:color w:val="000000"/>
+          <w:sz w:val="24"/>
+          <w:szCs w:val="24"/>
+        </w:rPr>
+        <w:t xml:space="preserve">licenses: This directory receives package licensing information. For example, the directory contains sub-directories for bash, </w:t>
       </w:r>
       <w:proofErr w:type="spellStart"/>
       <w:r>
@@ -7528,7 +7370,6 @@
         </w:rPr>
       </w:pPr>
       <w:proofErr w:type="spellStart"/>
-      <w:proofErr w:type="gramStart"/>
       <w:r>
         <w:rPr>
           <w:rFonts w:asciiTheme="majorBidi" w:eastAsia="Times New Roman" w:hAnsiTheme="majorBidi" w:cstheme="majorBidi"/>
@@ -7539,15 +7380,34 @@
         <w:t>sdk</w:t>
       </w:r>
       <w:proofErr w:type="spellEnd"/>
-      <w:proofErr w:type="gramEnd"/>
-      <w:r>
-        <w:rPr>
-          <w:rFonts w:asciiTheme="majorBidi" w:eastAsia="Times New Roman" w:hAnsiTheme="majorBidi" w:cstheme="majorBidi"/>
-          <w:color w:val="000000"/>
-          <w:sz w:val="24"/>
-          <w:szCs w:val="24"/>
-        </w:rPr>
-        <w:t xml:space="preserve">: The OpenEmbedded build system creates this directory to hold toolchain installer scripts which, when executed, install the </w:t>
+      <w:r>
+        <w:rPr>
+          <w:rFonts w:asciiTheme="majorBidi" w:eastAsia="Times New Roman" w:hAnsiTheme="majorBidi" w:cstheme="majorBidi"/>
+          <w:color w:val="000000"/>
+          <w:sz w:val="24"/>
+          <w:szCs w:val="24"/>
+        </w:rPr>
+        <w:t xml:space="preserve">: The </w:t>
+      </w:r>
+      <w:proofErr w:type="spellStart"/>
+      <w:r>
+        <w:rPr>
+          <w:rFonts w:asciiTheme="majorBidi" w:eastAsia="Times New Roman" w:hAnsiTheme="majorBidi" w:cstheme="majorBidi"/>
+          <w:color w:val="000000"/>
+          <w:sz w:val="24"/>
+          <w:szCs w:val="24"/>
+        </w:rPr>
+        <w:t>OpenEmbedded</w:t>
+      </w:r>
+      <w:proofErr w:type="spellEnd"/>
+      <w:r>
+        <w:rPr>
+          <w:rFonts w:asciiTheme="majorBidi" w:eastAsia="Times New Roman" w:hAnsiTheme="majorBidi" w:cstheme="majorBidi"/>
+          <w:color w:val="000000"/>
+          <w:sz w:val="24"/>
+          <w:szCs w:val="24"/>
+        </w:rPr>
+        <w:t xml:space="preserve"> build system creates this directory to hold toolchain installer scripts which, when executed, install the </w:t>
       </w:r>
       <w:proofErr w:type="spellStart"/>
       <w:r>
@@ -7606,25 +7466,14 @@
           <w:szCs w:val="24"/>
         </w:rPr>
       </w:pPr>
-      <w:proofErr w:type="gramStart"/>
-      <w:r>
-        <w:rPr>
-          <w:rFonts w:asciiTheme="majorBidi" w:eastAsia="Times New Roman" w:hAnsiTheme="majorBidi" w:cstheme="majorBidi"/>
-          <w:color w:val="000000"/>
-          <w:sz w:val="24"/>
-          <w:szCs w:val="24"/>
-        </w:rPr>
-        <w:t>sstate-control</w:t>
-      </w:r>
-      <w:proofErr w:type="gramEnd"/>
-      <w:r>
-        <w:rPr>
-          <w:rFonts w:asciiTheme="majorBidi" w:eastAsia="Times New Roman" w:hAnsiTheme="majorBidi" w:cstheme="majorBidi"/>
-          <w:color w:val="000000"/>
-          <w:sz w:val="24"/>
-          <w:szCs w:val="24"/>
-        </w:rPr>
-        <w:t>: The OpenEmbedded build system uses this directory for the shared state manifest files. The shared state code uses these files to record the files installed by each sstate task so that the files can be removed when cleaning the recipe or when a newer version is about to be installed. The build system also uses the manifests to detect and produce a warning when files from one task are overwriting those from another.</w:t>
+      <w:r>
+        <w:rPr>
+          <w:rFonts w:asciiTheme="majorBidi" w:eastAsia="Times New Roman" w:hAnsiTheme="majorBidi" w:cstheme="majorBidi"/>
+          <w:color w:val="000000"/>
+          <w:sz w:val="24"/>
+          <w:szCs w:val="24"/>
+        </w:rPr>
+        <w:t>sstate-control: The OpenEmbedded build system uses this directory for the shared state manifest files. The shared state code uses these files to record the files installed by each sstate task so that the files can be removed when cleaning the recipe or when a newer version is about to be installed. The build system also uses the manifests to detect and produce a warning when files from one task are overwriting those from another.</w:t>
       </w:r>
     </w:p>
     <w:p>
@@ -7664,7 +7513,6 @@
         </w:rPr>
       </w:pPr>
       <w:proofErr w:type="spellStart"/>
-      <w:proofErr w:type="gramStart"/>
       <w:r>
         <w:rPr>
           <w:rFonts w:asciiTheme="majorBidi" w:eastAsia="Times New Roman" w:hAnsiTheme="majorBidi" w:cstheme="majorBidi"/>
@@ -7683,7 +7531,57 @@
           <w:sz w:val="24"/>
           <w:szCs w:val="24"/>
         </w:rPr>
-        <w:t>-components</w:t>
+        <w:t xml:space="preserve">-components: This directory is the location of the </w:t>
+      </w:r>
+      <w:proofErr w:type="spellStart"/>
+      <w:r>
+        <w:rPr>
+          <w:rFonts w:asciiTheme="majorBidi" w:eastAsia="Times New Roman" w:hAnsiTheme="majorBidi" w:cstheme="majorBidi"/>
+          <w:color w:val="000000"/>
+          <w:sz w:val="24"/>
+          <w:szCs w:val="24"/>
+        </w:rPr>
+        <w:t>sysroot</w:t>
+      </w:r>
+      <w:proofErr w:type="spellEnd"/>
+      <w:r>
+        <w:rPr>
+          <w:rFonts w:asciiTheme="majorBidi" w:eastAsia="Times New Roman" w:hAnsiTheme="majorBidi" w:cstheme="majorBidi"/>
+          <w:color w:val="000000"/>
+          <w:sz w:val="24"/>
+          <w:szCs w:val="24"/>
+        </w:rPr>
+        <w:t xml:space="preserve"> contents that the task </w:t>
+      </w:r>
+      <w:proofErr w:type="spellStart"/>
+      <w:r>
+        <w:rPr>
+          <w:rFonts w:asciiTheme="majorBidi" w:eastAsia="Times New Roman" w:hAnsiTheme="majorBidi" w:cstheme="majorBidi"/>
+          <w:color w:val="000000"/>
+          <w:sz w:val="24"/>
+          <w:szCs w:val="24"/>
+        </w:rPr>
+        <w:t>do_prepare_recipe_</w:t>
+      </w:r>
+      <w:proofErr w:type="gramStart"/>
+      <w:r>
+        <w:rPr>
+          <w:rFonts w:asciiTheme="majorBidi" w:eastAsia="Times New Roman" w:hAnsiTheme="majorBidi" w:cstheme="majorBidi"/>
+          <w:color w:val="000000"/>
+          <w:sz w:val="24"/>
+          <w:szCs w:val="24"/>
+        </w:rPr>
+        <w:t>sysroot</w:t>
+      </w:r>
+      <w:proofErr w:type="spellEnd"/>
+      <w:r>
+        <w:rPr>
+          <w:rFonts w:asciiTheme="majorBidi" w:eastAsia="Times New Roman" w:hAnsiTheme="majorBidi" w:cstheme="majorBidi"/>
+          <w:color w:val="000000"/>
+          <w:sz w:val="24"/>
+          <w:szCs w:val="24"/>
+        </w:rPr>
+        <w:t>  links</w:t>
       </w:r>
       <w:proofErr w:type="gramEnd"/>
       <w:r>
@@ -7693,47 +7591,7 @@
           <w:sz w:val="24"/>
           <w:szCs w:val="24"/>
         </w:rPr>
-        <w:t xml:space="preserve">: This directory is the location of the </w:t>
-      </w:r>
-      <w:proofErr w:type="spellStart"/>
-      <w:r>
-        <w:rPr>
-          <w:rFonts w:asciiTheme="majorBidi" w:eastAsia="Times New Roman" w:hAnsiTheme="majorBidi" w:cstheme="majorBidi"/>
-          <w:color w:val="000000"/>
-          <w:sz w:val="24"/>
-          <w:szCs w:val="24"/>
-        </w:rPr>
-        <w:t>sysroot</w:t>
-      </w:r>
-      <w:proofErr w:type="spellEnd"/>
-      <w:r>
-        <w:rPr>
-          <w:rFonts w:asciiTheme="majorBidi" w:eastAsia="Times New Roman" w:hAnsiTheme="majorBidi" w:cstheme="majorBidi"/>
-          <w:color w:val="000000"/>
-          <w:sz w:val="24"/>
-          <w:szCs w:val="24"/>
-        </w:rPr>
-        <w:t xml:space="preserve"> contents that the task </w:t>
-      </w:r>
-      <w:proofErr w:type="spellStart"/>
-      <w:r>
-        <w:rPr>
-          <w:rFonts w:asciiTheme="majorBidi" w:eastAsia="Times New Roman" w:hAnsiTheme="majorBidi" w:cstheme="majorBidi"/>
-          <w:color w:val="000000"/>
-          <w:sz w:val="24"/>
-          <w:szCs w:val="24"/>
-        </w:rPr>
-        <w:t>do_prepare_recipe_sysroot</w:t>
-      </w:r>
-      <w:proofErr w:type="spellEnd"/>
-      <w:r>
-        <w:rPr>
-          <w:rFonts w:asciiTheme="majorBidi" w:eastAsia="Times New Roman" w:hAnsiTheme="majorBidi" w:cstheme="majorBidi"/>
-          <w:color w:val="000000"/>
-          <w:sz w:val="24"/>
-          <w:szCs w:val="24"/>
-        </w:rPr>
-        <w:t xml:space="preserve">  links or copies into the recipe-specific </w:t>
+        <w:t xml:space="preserve"> or copies into the recipe-specific </w:t>
       </w:r>
       <w:proofErr w:type="spellStart"/>
       <w:r>
@@ -7833,7 +7691,6 @@
         </w:rPr>
       </w:pPr>
       <w:proofErr w:type="spellStart"/>
-      <w:proofErr w:type="gramStart"/>
       <w:r>
         <w:rPr>
           <w:rFonts w:asciiTheme="majorBidi" w:eastAsia="Times New Roman" w:hAnsiTheme="majorBidi" w:cstheme="majorBidi"/>
@@ -7844,7 +7701,6 @@
         <w:t>sysroots</w:t>
       </w:r>
       <w:proofErr w:type="spellEnd"/>
-      <w:proofErr w:type="gramEnd"/>
       <w:r>
         <w:rPr>
           <w:rFonts w:asciiTheme="majorBidi" w:eastAsia="Times New Roman" w:hAnsiTheme="majorBidi" w:cstheme="majorBidi"/>
@@ -7926,25 +7782,14 @@
           <w:szCs w:val="24"/>
         </w:rPr>
       </w:pPr>
-      <w:proofErr w:type="gramStart"/>
-      <w:r>
-        <w:rPr>
-          <w:rFonts w:asciiTheme="majorBidi" w:eastAsia="Times New Roman" w:hAnsiTheme="majorBidi" w:cstheme="majorBidi"/>
-          <w:color w:val="000000"/>
-          <w:sz w:val="24"/>
-          <w:szCs w:val="24"/>
-        </w:rPr>
-        <w:t>stamps</w:t>
-      </w:r>
-      <w:proofErr w:type="gramEnd"/>
-      <w:r>
-        <w:rPr>
-          <w:rFonts w:asciiTheme="majorBidi" w:eastAsia="Times New Roman" w:hAnsiTheme="majorBidi" w:cstheme="majorBidi"/>
-          <w:color w:val="000000"/>
-          <w:sz w:val="24"/>
-          <w:szCs w:val="24"/>
-        </w:rPr>
-        <w:t>: This directory holds information that BitBake uses for accounting purposes to track what tasks have run and when they have run. The directory is sub-divided by architecture, package name, and version. </w:t>
+      <w:r>
+        <w:rPr>
+          <w:rFonts w:asciiTheme="majorBidi" w:eastAsia="Times New Roman" w:hAnsiTheme="majorBidi" w:cstheme="majorBidi"/>
+          <w:color w:val="000000"/>
+          <w:sz w:val="24"/>
+          <w:szCs w:val="24"/>
+        </w:rPr>
+        <w:t>stamps: This directory holds information that BitBake uses for accounting purposes to track what tasks have run and when they have run. The directory is sub-divided by architecture, package name, and version. </w:t>
       </w:r>
     </w:p>
     <w:p>
@@ -7983,25 +7828,14 @@
           <w:szCs w:val="24"/>
         </w:rPr>
       </w:pPr>
-      <w:proofErr w:type="gramStart"/>
-      <w:r>
-        <w:rPr>
-          <w:rFonts w:asciiTheme="majorBidi" w:eastAsia="Times New Roman" w:hAnsiTheme="majorBidi" w:cstheme="majorBidi"/>
-          <w:color w:val="000000"/>
-          <w:sz w:val="24"/>
-          <w:szCs w:val="24"/>
-        </w:rPr>
-        <w:t>work</w:t>
-      </w:r>
-      <w:proofErr w:type="gramEnd"/>
-      <w:r>
-        <w:rPr>
-          <w:rFonts w:asciiTheme="majorBidi" w:eastAsia="Times New Roman" w:hAnsiTheme="majorBidi" w:cstheme="majorBidi"/>
-          <w:color w:val="000000"/>
-          <w:sz w:val="24"/>
-          <w:szCs w:val="24"/>
-        </w:rPr>
-        <w:t>: This directory contains architecture-specific work sub-directories for packages built by BitBake. All tasks execute from the appropriate work directory. For example, the source for a particular package is unpacked, patched, configured and compiled all within its own work directory. Within the work directory, organization is based on the package group and version for which the source is being compiled as defined by the WORKDIR.</w:t>
+      <w:r>
+        <w:rPr>
+          <w:rFonts w:asciiTheme="majorBidi" w:eastAsia="Times New Roman" w:hAnsiTheme="majorBidi" w:cstheme="majorBidi"/>
+          <w:color w:val="000000"/>
+          <w:sz w:val="24"/>
+          <w:szCs w:val="24"/>
+        </w:rPr>
+        <w:t>work: This directory contains architecture-specific work sub-directories for packages built by BitBake. All tasks execute from the appropriate work directory. For example, the source for a particular package is unpacked, patched, configured and compiled all within its own work directory. Within the work directory, organization is based on the package group and version for which the source is being compiled as defined by the WORKDIR.</w:t>
       </w:r>
     </w:p>
     <w:p>
@@ -8040,25 +7874,14 @@
           <w:szCs w:val="24"/>
         </w:rPr>
       </w:pPr>
-      <w:proofErr w:type="gramStart"/>
-      <w:r>
-        <w:rPr>
-          <w:rFonts w:asciiTheme="majorBidi" w:eastAsia="Times New Roman" w:hAnsiTheme="majorBidi" w:cstheme="majorBidi"/>
-          <w:color w:val="000000"/>
-          <w:sz w:val="24"/>
-          <w:szCs w:val="24"/>
-        </w:rPr>
-        <w:t>work-shared</w:t>
-      </w:r>
-      <w:proofErr w:type="gramEnd"/>
-      <w:r>
-        <w:rPr>
-          <w:rFonts w:asciiTheme="majorBidi" w:eastAsia="Times New Roman" w:hAnsiTheme="majorBidi" w:cstheme="majorBidi"/>
-          <w:color w:val="000000"/>
-          <w:sz w:val="24"/>
-          <w:szCs w:val="24"/>
-        </w:rPr>
-        <w:t xml:space="preserve">: For efficiency, the OpenEmbedded build system creates and uses this directory to hold recipes that share a work directory with other recipes. In practice, this is only used for gcc and its variants (e.g. gcc-cross, </w:t>
+      <w:r>
+        <w:rPr>
+          <w:rFonts w:asciiTheme="majorBidi" w:eastAsia="Times New Roman" w:hAnsiTheme="majorBidi" w:cstheme="majorBidi"/>
+          <w:color w:val="000000"/>
+          <w:sz w:val="24"/>
+          <w:szCs w:val="24"/>
+        </w:rPr>
+        <w:t xml:space="preserve">work-shared: For efficiency, the OpenEmbedded build system creates and uses this directory to hold recipes that share a work directory with other recipes. In practice, this is only used for gcc and its variants (e.g. </w:t>
       </w:r>
       <w:proofErr w:type="spellStart"/>
       <w:r>
@@ -8068,6 +7891,26 @@
           <w:sz w:val="24"/>
           <w:szCs w:val="24"/>
         </w:rPr>
+        <w:t>gcc</w:t>
+      </w:r>
+      <w:proofErr w:type="spellEnd"/>
+      <w:r>
+        <w:rPr>
+          <w:rFonts w:asciiTheme="majorBidi" w:eastAsia="Times New Roman" w:hAnsiTheme="majorBidi" w:cstheme="majorBidi"/>
+          <w:color w:val="000000"/>
+          <w:sz w:val="24"/>
+          <w:szCs w:val="24"/>
+        </w:rPr>
+        <w:t xml:space="preserve">-cross, </w:t>
+      </w:r>
+      <w:proofErr w:type="spellStart"/>
+      <w:r>
+        <w:rPr>
+          <w:rFonts w:asciiTheme="majorBidi" w:eastAsia="Times New Roman" w:hAnsiTheme="majorBidi" w:cstheme="majorBidi"/>
+          <w:color w:val="000000"/>
+          <w:sz w:val="24"/>
+          <w:szCs w:val="24"/>
+        </w:rPr>
         <w:t>libgcc</w:t>
       </w:r>
       <w:proofErr w:type="spellEnd"/>
@@ -8078,7 +7921,27 @@
           <w:sz w:val="24"/>
           <w:szCs w:val="24"/>
         </w:rPr>
-        <w:t>, gcc-runtime, and so forth).</w:t>
+        <w:t xml:space="preserve">, </w:t>
+      </w:r>
+      <w:proofErr w:type="spellStart"/>
+      <w:r>
+        <w:rPr>
+          <w:rFonts w:asciiTheme="majorBidi" w:eastAsia="Times New Roman" w:hAnsiTheme="majorBidi" w:cstheme="majorBidi"/>
+          <w:color w:val="000000"/>
+          <w:sz w:val="24"/>
+          <w:szCs w:val="24"/>
+        </w:rPr>
+        <w:t>gcc</w:t>
+      </w:r>
+      <w:proofErr w:type="spellEnd"/>
+      <w:r>
+        <w:rPr>
+          <w:rFonts w:asciiTheme="majorBidi" w:eastAsia="Times New Roman" w:hAnsiTheme="majorBidi" w:cstheme="majorBidi"/>
+          <w:color w:val="000000"/>
+          <w:sz w:val="24"/>
+          <w:szCs w:val="24"/>
+        </w:rPr>
+        <w:t>-runtime, and so forth).</w:t>
       </w:r>
     </w:p>
     <w:p>
@@ -8125,18 +7988,7 @@
           <w:sz w:val="28"/>
           <w:szCs w:val="28"/>
         </w:rPr>
-        <w:t>5</w:t>
-      </w:r>
-      <w:r>
-        <w:rPr>
-          <w:rFonts w:asciiTheme="majorBidi" w:eastAsia="Times New Roman" w:hAnsiTheme="majorBidi" w:cstheme="majorBidi"/>
-          <w:b/>
-          <w:bCs/>
-          <w:color w:val="000000"/>
-          <w:sz w:val="28"/>
-          <w:szCs w:val="28"/>
-        </w:rPr>
-        <w:t xml:space="preserve">.3 Building the minimal image </w:t>
+        <w:t xml:space="preserve">5.3 Building the minimal image </w:t>
       </w:r>
       <w:r>
         <w:rPr>
@@ -8201,25 +8053,7 @@
           <w:sz w:val="24"/>
           <w:szCs w:val="24"/>
         </w:rPr>
-        <w:t xml:space="preserve">The OpenEmbedded build system provides several example images to satisfy different needs. When we issue the </w:t>
-      </w:r>
-      <w:proofErr w:type="spellStart"/>
-      <w:r>
-        <w:rPr>
-          <w:rFonts w:asciiTheme="majorBidi" w:eastAsia="Times New Roman" w:hAnsiTheme="majorBidi" w:cstheme="majorBidi"/>
-          <w:sz w:val="24"/>
-          <w:szCs w:val="24"/>
-        </w:rPr>
-        <w:t>bitbake</w:t>
-      </w:r>
-      <w:proofErr w:type="spellEnd"/>
-      <w:r>
-        <w:rPr>
-          <w:rFonts w:asciiTheme="majorBidi" w:eastAsia="Times New Roman" w:hAnsiTheme="majorBidi" w:cstheme="majorBidi"/>
-          <w:sz w:val="24"/>
-          <w:szCs w:val="24"/>
-        </w:rPr>
-        <w:t xml:space="preserve"> command and provide a “top-level” recipe that essentially begins the build for the type of image wanted.</w:t>
+        <w:t>The OpenEmbedded build system provides several example images to satisfy different needs. When we issue the bitbake command and provide a “top-level” recipe that essentially begins the build for the type of image wanted.</w:t>
       </w:r>
     </w:p>
     <w:p>
@@ -8265,12 +8099,13 @@
       <w:r>
         <w:rPr>
           <w:rFonts w:asciiTheme="majorBidi" w:eastAsia="Times New Roman" w:hAnsiTheme="majorBidi" w:cstheme="majorBidi"/>
+          <w:noProof/>
           <w:sz w:val="24"/>
           <w:szCs w:val="24"/>
         </w:rPr>
         <w:lastRenderedPageBreak/>
         <w:drawing>
-          <wp:inline distT="0" distB="0" distL="0" distR="0" wp14:anchorId="618673DF" wp14:editId="2AEF480A">
+          <wp:inline distT="0" distB="0" distL="0" distR="0" wp14:anchorId="7C9693A9" wp14:editId="37ABABC3">
             <wp:extent cx="5943600" cy="3023236"/>
             <wp:effectExtent l="0" t="0" r="0" b="5715"/>
             <wp:docPr id="12" name="Picture 12"/>
@@ -8359,11 +8194,12 @@
       <w:r>
         <w:rPr>
           <w:rFonts w:asciiTheme="majorBidi" w:eastAsia="Times New Roman" w:hAnsiTheme="majorBidi" w:cstheme="majorBidi"/>
+          <w:noProof/>
           <w:sz w:val="24"/>
           <w:szCs w:val="24"/>
         </w:rPr>
         <w:drawing>
-          <wp:inline distT="0" distB="0" distL="0" distR="0" wp14:anchorId="44C05F61" wp14:editId="6DC2AAE8">
+          <wp:inline distT="0" distB="0" distL="0" distR="0" wp14:anchorId="4FE92AEF" wp14:editId="3F20FD86">
             <wp:extent cx="5943600" cy="2496820"/>
             <wp:effectExtent l="0" t="0" r="0" b="0"/>
             <wp:docPr id="14" name="Picture 14"/>
@@ -8426,25 +8262,7 @@
           <w:sz w:val="24"/>
           <w:szCs w:val="24"/>
         </w:rPr>
-        <w:t xml:space="preserve">Then we finally run </w:t>
-      </w:r>
-      <w:proofErr w:type="spellStart"/>
-      <w:r>
-        <w:rPr>
-          <w:rFonts w:asciiTheme="majorBidi" w:eastAsia="Times New Roman" w:hAnsiTheme="majorBidi" w:cstheme="majorBidi"/>
-          <w:sz w:val="24"/>
-          <w:szCs w:val="24"/>
-        </w:rPr>
-        <w:t>bitbake</w:t>
-      </w:r>
-      <w:proofErr w:type="spellEnd"/>
-      <w:r>
-        <w:rPr>
-          <w:rFonts w:asciiTheme="majorBidi" w:eastAsia="Times New Roman" w:hAnsiTheme="majorBidi" w:cstheme="majorBidi"/>
-          <w:sz w:val="24"/>
-          <w:szCs w:val="24"/>
-        </w:rPr>
-        <w:t>.</w:t>
+        <w:t>Then we finally run bitbake.</w:t>
       </w:r>
     </w:p>
     <w:p>
@@ -8460,12 +8278,13 @@
       <w:r>
         <w:rPr>
           <w:rFonts w:asciiTheme="majorBidi" w:eastAsia="Times New Roman" w:hAnsiTheme="majorBidi" w:cstheme="majorBidi"/>
+          <w:noProof/>
           <w:sz w:val="24"/>
           <w:szCs w:val="24"/>
         </w:rPr>
         <w:lastRenderedPageBreak/>
         <w:drawing>
-          <wp:inline distT="0" distB="0" distL="0" distR="0" wp14:anchorId="2FCCF107" wp14:editId="2C760A1A">
+          <wp:inline distT="0" distB="0" distL="0" distR="0" wp14:anchorId="6FAACA54" wp14:editId="0620F1C1">
             <wp:extent cx="5943600" cy="3686810"/>
             <wp:effectExtent l="0" t="0" r="0" b="8890"/>
             <wp:docPr id="13" name="Picture 13"/>
@@ -8599,11 +8418,12 @@
       <w:r>
         <w:rPr>
           <w:rFonts w:asciiTheme="majorBidi" w:eastAsia="Times New Roman" w:hAnsiTheme="majorBidi" w:cstheme="majorBidi"/>
+          <w:noProof/>
           <w:sz w:val="24"/>
           <w:szCs w:val="24"/>
         </w:rPr>
         <w:drawing>
-          <wp:inline distT="0" distB="0" distL="0" distR="0" wp14:anchorId="7F246319" wp14:editId="723E49FD">
+          <wp:inline distT="0" distB="0" distL="0" distR="0" wp14:anchorId="38E728B2" wp14:editId="1710F541">
             <wp:extent cx="5943600" cy="3223260"/>
             <wp:effectExtent l="0" t="0" r="0" b="0"/>
             <wp:docPr id="15" name="Picture 15"/>
@@ -8654,12 +8474,13 @@
       <w:r>
         <w:rPr>
           <w:rFonts w:asciiTheme="majorBidi" w:eastAsia="Times New Roman" w:hAnsiTheme="majorBidi" w:cstheme="majorBidi"/>
+          <w:noProof/>
           <w:sz w:val="24"/>
           <w:szCs w:val="24"/>
         </w:rPr>
         <w:lastRenderedPageBreak/>
         <w:drawing>
-          <wp:inline distT="0" distB="0" distL="0" distR="0" wp14:anchorId="2B774EE2" wp14:editId="4844CE23">
+          <wp:inline distT="0" distB="0" distL="0" distR="0" wp14:anchorId="009D881F" wp14:editId="367BC802">
             <wp:extent cx="5943600" cy="3917950"/>
             <wp:effectExtent l="0" t="0" r="0" b="6350"/>
             <wp:docPr id="16" name="Picture 16"/>
@@ -8721,22 +8542,6 @@
       <w:r>
         <w:rPr>
           <w:rFonts w:asciiTheme="majorBidi" w:eastAsia="Times New Roman" w:hAnsiTheme="majorBidi" w:cstheme="majorBidi"/>
-          <w:sz w:val="24"/>
-          <w:szCs w:val="24"/>
-        </w:rPr>
-        <w:br/>
-      </w:r>
-      <w:r>
-        <w:rPr>
-          <w:rFonts w:asciiTheme="majorBidi" w:eastAsia="Times New Roman" w:hAnsiTheme="majorBidi" w:cstheme="majorBidi"/>
-          <w:sz w:val="24"/>
-          <w:szCs w:val="24"/>
-        </w:rPr>
-        <w:br/>
-      </w:r>
-      <w:r>
-        <w:rPr>
-          <w:rFonts w:asciiTheme="majorBidi" w:eastAsia="Times New Roman" w:hAnsiTheme="majorBidi" w:cstheme="majorBidi"/>
           <w:b/>
           <w:bCs/>
           <w:color w:val="000000"/>
@@ -8765,13 +8570,9 @@
           <w:sz w:val="28"/>
           <w:szCs w:val="28"/>
         </w:rPr>
-        <w:t xml:space="preserve"> Creating our own Layer</w:t>
-      </w:r>
-    </w:p>
-    <w:p>
-      <w:pPr>
-        <w:spacing w:after="0" w:line="240" w:lineRule="auto"/>
-        <w:jc w:val="both"/>
+        <w:t xml:space="preserve"> Creating our own </w:t>
+      </w:r>
+      <w:r>
         <w:rPr>
           <w:rFonts w:asciiTheme="majorBidi" w:eastAsia="Times New Roman" w:hAnsiTheme="majorBidi" w:cstheme="majorBidi"/>
           <w:b/>
@@ -8780,12 +8581,9 @@
           <w:sz w:val="28"/>
           <w:szCs w:val="28"/>
         </w:rPr>
-      </w:pPr>
-    </w:p>
-    <w:p>
-      <w:pPr>
-        <w:spacing w:after="0" w:line="240" w:lineRule="auto"/>
-        <w:jc w:val="both"/>
+        <w:t>l</w:t>
+      </w:r>
+      <w:r>
         <w:rPr>
           <w:rFonts w:asciiTheme="majorBidi" w:eastAsia="Times New Roman" w:hAnsiTheme="majorBidi" w:cstheme="majorBidi"/>
           <w:b/>
@@ -8794,8 +8592,13 @@
           <w:sz w:val="28"/>
           <w:szCs w:val="28"/>
         </w:rPr>
-      </w:pPr>
-      <w:r>
+        <w:t>ayer.</w:t>
+      </w:r>
+    </w:p>
+    <w:p>
+      <w:pPr>
+        <w:spacing w:after="0" w:line="240" w:lineRule="auto"/>
+        <w:jc w:val="both"/>
         <w:rPr>
           <w:rFonts w:asciiTheme="majorBidi" w:eastAsia="Times New Roman" w:hAnsiTheme="majorBidi" w:cstheme="majorBidi"/>
           <w:b/>
@@ -8804,6 +8607,1238 @@
           <w:sz w:val="28"/>
           <w:szCs w:val="28"/>
         </w:rPr>
+      </w:pPr>
+    </w:p>
+    <w:p>
+      <w:pPr>
+        <w:rPr>
+          <w:rFonts w:asciiTheme="majorBidi" w:hAnsiTheme="majorBidi" w:cstheme="majorBidi"/>
+          <w:sz w:val="24"/>
+          <w:szCs w:val="24"/>
+        </w:rPr>
+      </w:pPr>
+      <w:r>
+        <w:rPr>
+          <w:rFonts w:asciiTheme="majorBidi" w:hAnsiTheme="majorBidi" w:cstheme="majorBidi"/>
+          <w:sz w:val="24"/>
+          <w:szCs w:val="24"/>
+        </w:rPr>
+        <w:t xml:space="preserve">Instead of adding the required packages and applications to our image in </w:t>
+      </w:r>
+      <w:proofErr w:type="spellStart"/>
+      <w:r>
+        <w:rPr>
+          <w:rFonts w:asciiTheme="majorBidi" w:hAnsiTheme="majorBidi" w:cstheme="majorBidi"/>
+          <w:sz w:val="24"/>
+          <w:szCs w:val="24"/>
+        </w:rPr>
+        <w:t>local.conf</w:t>
+      </w:r>
+      <w:proofErr w:type="spellEnd"/>
+      <w:r>
+        <w:rPr>
+          <w:rFonts w:asciiTheme="majorBidi" w:hAnsiTheme="majorBidi" w:cstheme="majorBidi"/>
+          <w:sz w:val="24"/>
+          <w:szCs w:val="24"/>
+        </w:rPr>
+        <w:t xml:space="preserve"> file in the build directory which is not a good practice as by using this way any image will be built with these added packages which is not what we want, we will create a layer of our own to be able to add specific packages and applications to it. Whenever an image is built, we can add this layer to the </w:t>
+      </w:r>
+      <w:proofErr w:type="spellStart"/>
+      <w:r>
+        <w:rPr>
+          <w:rFonts w:asciiTheme="majorBidi" w:hAnsiTheme="majorBidi" w:cstheme="majorBidi"/>
+          <w:sz w:val="24"/>
+          <w:szCs w:val="24"/>
+        </w:rPr>
+        <w:t>bblayers.conf</w:t>
+      </w:r>
+      <w:proofErr w:type="spellEnd"/>
+      <w:r>
+        <w:rPr>
+          <w:rFonts w:asciiTheme="majorBidi" w:hAnsiTheme="majorBidi" w:cstheme="majorBidi"/>
+          <w:sz w:val="24"/>
+          <w:szCs w:val="24"/>
+        </w:rPr>
+        <w:t xml:space="preserve"> file which includes all the added layers to the image. This way the added packages and applications are abstracted so that whenever they are needed, we can just include it in the </w:t>
+      </w:r>
+      <w:proofErr w:type="spellStart"/>
+      <w:r>
+        <w:rPr>
+          <w:rFonts w:asciiTheme="majorBidi" w:hAnsiTheme="majorBidi" w:cstheme="majorBidi"/>
+          <w:sz w:val="24"/>
+          <w:szCs w:val="24"/>
+        </w:rPr>
+        <w:t>bblayers.conf</w:t>
+      </w:r>
+      <w:proofErr w:type="spellEnd"/>
+      <w:r>
+        <w:rPr>
+          <w:rFonts w:asciiTheme="majorBidi" w:hAnsiTheme="majorBidi" w:cstheme="majorBidi"/>
+          <w:sz w:val="24"/>
+          <w:szCs w:val="24"/>
+        </w:rPr>
+        <w:t xml:space="preserve"> file.</w:t>
+      </w:r>
+    </w:p>
+    <w:p>
+      <w:pPr>
+        <w:rPr>
+          <w:rFonts w:asciiTheme="majorBidi" w:hAnsiTheme="majorBidi" w:cstheme="majorBidi"/>
+          <w:sz w:val="24"/>
+          <w:szCs w:val="24"/>
+        </w:rPr>
+      </w:pPr>
+      <w:r>
+        <w:rPr>
+          <w:rFonts w:asciiTheme="majorBidi" w:hAnsiTheme="majorBidi" w:cstheme="majorBidi"/>
+          <w:sz w:val="24"/>
+          <w:szCs w:val="24"/>
+        </w:rPr>
+        <w:t>There are various ways to create a layer:</w:t>
+      </w:r>
+    </w:p>
+    <w:p>
+      <w:pPr>
+        <w:pStyle w:val="ListParagraph"/>
+        <w:numPr>
+          <w:ilvl w:val="0"/>
+          <w:numId w:val="31"/>
+        </w:numPr>
+        <w:rPr>
+          <w:rFonts w:asciiTheme="majorBidi" w:hAnsiTheme="majorBidi" w:cstheme="majorBidi"/>
+          <w:sz w:val="24"/>
+          <w:szCs w:val="24"/>
+        </w:rPr>
+      </w:pPr>
+      <w:r>
+        <w:rPr>
+          <w:rFonts w:asciiTheme="majorBidi" w:hAnsiTheme="majorBidi" w:cstheme="majorBidi"/>
+          <w:sz w:val="24"/>
+          <w:szCs w:val="24"/>
+        </w:rPr>
+        <w:t>The manual way is to use the meta-skeleton folder which acts like an example of a new layer and provides some examples of the recipes to be used.</w:t>
+      </w:r>
+    </w:p>
+    <w:p>
+      <w:pPr>
+        <w:pStyle w:val="ListParagraph"/>
+        <w:numPr>
+          <w:ilvl w:val="0"/>
+          <w:numId w:val="31"/>
+        </w:numPr>
+        <w:rPr>
+          <w:rFonts w:asciiTheme="majorBidi" w:hAnsiTheme="majorBidi" w:cstheme="majorBidi"/>
+          <w:sz w:val="24"/>
+          <w:szCs w:val="24"/>
+        </w:rPr>
+      </w:pPr>
+      <w:r>
+        <w:rPr>
+          <w:rFonts w:asciiTheme="majorBidi" w:hAnsiTheme="majorBidi" w:cstheme="majorBidi"/>
+          <w:sz w:val="24"/>
+          <w:szCs w:val="24"/>
+        </w:rPr>
+        <w:t>The automatic way is to use the bitbake to automatically create a layer:</w:t>
+      </w:r>
+    </w:p>
+    <w:p>
+      <w:pPr>
+        <w:pStyle w:val="ListParagraph"/>
+        <w:ind w:left="360"/>
+        <w:rPr>
+          <w:rFonts w:ascii="Courier New" w:hAnsi="Courier New" w:cs="Courier New"/>
+          <w:sz w:val="18"/>
+          <w:szCs w:val="18"/>
+        </w:rPr>
+      </w:pPr>
+      <w:r>
+        <w:rPr>
+          <w:rFonts w:ascii="Courier New" w:hAnsi="Courier New" w:cs="Courier New"/>
+          <w:sz w:val="18"/>
+          <w:szCs w:val="18"/>
+        </w:rPr>
+        <w:t xml:space="preserve">$ </w:t>
+      </w:r>
+      <w:r>
+        <w:rPr>
+          <w:rFonts w:ascii="Courier New" w:hAnsi="Courier New" w:cs="Courier New"/>
+          <w:sz w:val="18"/>
+          <w:szCs w:val="18"/>
+        </w:rPr>
+        <w:t>bitbake-layers create-layer meta-</w:t>
+      </w:r>
+      <w:proofErr w:type="spellStart"/>
+      <w:proofErr w:type="gramStart"/>
+      <w:r>
+        <w:rPr>
+          <w:rFonts w:ascii="Courier New" w:hAnsi="Courier New" w:cs="Courier New"/>
+          <w:sz w:val="18"/>
+          <w:szCs w:val="18"/>
+        </w:rPr>
+        <w:t>mylayer</w:t>
+      </w:r>
+      <w:proofErr w:type="spellEnd"/>
+      <w:proofErr w:type="gramEnd"/>
+    </w:p>
+    <w:p>
+      <w:pPr>
+        <w:pStyle w:val="ListParagraph"/>
+        <w:ind w:left="360"/>
+        <w:rPr>
+          <w:rFonts w:asciiTheme="majorBidi" w:hAnsiTheme="majorBidi" w:cstheme="majorBidi"/>
+          <w:sz w:val="24"/>
+          <w:szCs w:val="24"/>
+        </w:rPr>
+      </w:pPr>
+    </w:p>
+    <w:p>
+      <w:pPr>
+        <w:rPr>
+          <w:rFonts w:ascii="Courier New" w:hAnsi="Courier New" w:cs="Courier New"/>
+          <w:sz w:val="18"/>
+          <w:szCs w:val="18"/>
+        </w:rPr>
+      </w:pPr>
+      <w:r>
+        <w:rPr>
+          <w:noProof/>
+        </w:rPr>
+        <w:lastRenderedPageBreak/>
+        <mc:AlternateContent>
+          <mc:Choice Requires="wps">
+            <w:drawing>
+              <wp:anchor distT="0" distB="0" distL="114300" distR="114300" simplePos="0" relativeHeight="251667456" behindDoc="0" locked="0" layoutInCell="1" allowOverlap="1" wp14:anchorId="7CC1E8F6" wp14:editId="36132412">
+                <wp:simplePos x="0" y="0"/>
+                <wp:positionH relativeFrom="column">
+                  <wp:posOffset>0</wp:posOffset>
+                </wp:positionH>
+                <wp:positionV relativeFrom="paragraph">
+                  <wp:posOffset>1878330</wp:posOffset>
+                </wp:positionV>
+                <wp:extent cx="5943600" cy="635"/>
+                <wp:effectExtent l="0" t="0" r="0" b="0"/>
+                <wp:wrapTopAndBottom/>
+                <wp:docPr id="4" name="Text Box 4"/>
+                <wp:cNvGraphicFramePr/>
+                <a:graphic xmlns:a="http://schemas.openxmlformats.org/drawingml/2006/main">
+                  <a:graphicData uri="http://schemas.microsoft.com/office/word/2010/wordprocessingShape">
+                    <wps:wsp>
+                      <wps:cNvSpPr txBox="1"/>
+                      <wps:spPr>
+                        <a:xfrm>
+                          <a:off x="0" y="0"/>
+                          <a:ext cx="5943600" cy="635"/>
+                        </a:xfrm>
+                        <a:prstGeom prst="rect">
+                          <a:avLst/>
+                        </a:prstGeom>
+                        <a:solidFill>
+                          <a:prstClr val="white"/>
+                        </a:solidFill>
+                        <a:ln>
+                          <a:noFill/>
+                        </a:ln>
+                      </wps:spPr>
+                      <wps:txbx>
+                        <w:txbxContent>
+                          <w:p>
+                            <w:pPr>
+                              <w:pStyle w:val="Caption"/>
+                              <w:jc w:val="center"/>
+                              <w:rPr>
+                                <w:noProof/>
+                              </w:rPr>
+                            </w:pPr>
+                            <w:r>
+                              <w:t xml:space="preserve">Figure </w:t>
+                            </w:r>
+                            <w:r>
+                              <w:fldChar w:fldCharType="begin"/>
+                            </w:r>
+                            <w:r>
+                              <w:instrText xml:space="preserve"> SEQ Figure \* ARABIC </w:instrText>
+                            </w:r>
+                            <w:r>
+                              <w:fldChar w:fldCharType="separate"/>
+                            </w:r>
+                            <w:r>
+                              <w:rPr>
+                                <w:noProof/>
+                              </w:rPr>
+                              <w:t>1</w:t>
+                            </w:r>
+                            <w:r>
+                              <w:fldChar w:fldCharType="end"/>
+                            </w:r>
+                          </w:p>
+                        </w:txbxContent>
+                      </wps:txbx>
+                      <wps:bodyPr rot="0" spcFirstLastPara="0" vertOverflow="overflow" horzOverflow="overflow" vert="horz" wrap="square" lIns="0" tIns="0" rIns="0" bIns="0" numCol="1" spcCol="0" rtlCol="0" fromWordArt="0" anchor="t" anchorCtr="0" forceAA="0" compatLnSpc="1">
+                        <a:prstTxWarp prst="textNoShape">
+                          <a:avLst/>
+                        </a:prstTxWarp>
+                        <a:spAutoFit/>
+                      </wps:bodyPr>
+                    </wps:wsp>
+                  </a:graphicData>
+                </a:graphic>
+              </wp:anchor>
+            </w:drawing>
+          </mc:Choice>
+          <mc:Fallback>
+            <w:pict>
+              <v:shape w14:anchorId="7CC1E8F6" id="Text Box 4" o:spid="_x0000_s1027" type="#_x0000_t202" style="position:absolute;margin-left:0;margin-top:147.9pt;width:468pt;height:.05pt;z-index:251667456;visibility:visible;mso-wrap-style:square;mso-wrap-distance-left:9pt;mso-wrap-distance-top:0;mso-wrap-distance-right:9pt;mso-wrap-distance-bottom:0;mso-position-horizontal:absolute;mso-position-horizontal-relative:text;mso-position-vertical:absolute;mso-position-vertical-relative:text;v-text-anchor:top" o:gfxdata="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" stroked="f">
+                <v:textbox style="mso-fit-shape-to-text:t" inset="0,0,0,0">
+                  <w:txbxContent>
+                    <w:p>
+                      <w:pPr>
+                        <w:pStyle w:val="Caption"/>
+                        <w:jc w:val="center"/>
+                        <w:rPr>
+                          <w:noProof/>
+                        </w:rPr>
+                      </w:pPr>
+                      <w:r>
+                        <w:t xml:space="preserve">Figure </w:t>
+                      </w:r>
+                      <w:r>
+                        <w:fldChar w:fldCharType="begin"/>
+                      </w:r>
+                      <w:r>
+                        <w:instrText xml:space="preserve"> SEQ Figure \* ARABIC </w:instrText>
+                      </w:r>
+                      <w:r>
+                        <w:fldChar w:fldCharType="separate"/>
+                      </w:r>
+                      <w:r>
+                        <w:rPr>
+                          <w:noProof/>
+                        </w:rPr>
+                        <w:t>1</w:t>
+                      </w:r>
+                      <w:r>
+                        <w:fldChar w:fldCharType="end"/>
+                      </w:r>
+                    </w:p>
+                  </w:txbxContent>
+                </v:textbox>
+                <w10:wrap type="topAndBottom"/>
+              </v:shape>
+            </w:pict>
+          </mc:Fallback>
+        </mc:AlternateContent>
+      </w:r>
+      <w:r>
+        <w:rPr>
+          <w:noProof/>
+        </w:rPr>
+        <w:drawing>
+          <wp:anchor distT="0" distB="0" distL="114300" distR="114300" simplePos="0" relativeHeight="251666432" behindDoc="0" locked="0" layoutInCell="1" allowOverlap="1" wp14:anchorId="175BA660" wp14:editId="320A7091">
+            <wp:simplePos x="0" y="0"/>
+            <wp:positionH relativeFrom="margin">
+              <wp:align>right</wp:align>
+            </wp:positionH>
+            <wp:positionV relativeFrom="paragraph">
+              <wp:posOffset>217170</wp:posOffset>
+            </wp:positionV>
+            <wp:extent cx="5943600" cy="1604010"/>
+            <wp:effectExtent l="0" t="0" r="0" b="0"/>
+            <wp:wrapTopAndBottom/>
+            <wp:docPr id="18" name="Picture 18" descr="Text&#10;&#10;Description automatically generated"/>
+            <wp:cNvGraphicFramePr>
+              <a:graphicFrameLocks xmlns:a="http://schemas.openxmlformats.org/drawingml/2006/main" noChangeAspect="1"/>
+            </wp:cNvGraphicFramePr>
+            <a:graphic xmlns:a="http://schemas.openxmlformats.org/drawingml/2006/main">
+              <a:graphicData uri="http://schemas.openxmlformats.org/drawingml/2006/picture">
+                <pic:pic xmlns:pic="http://schemas.openxmlformats.org/drawingml/2006/picture">
+                  <pic:nvPicPr>
+                    <pic:cNvPr id="2" name="Picture 2" descr="Text&#10;&#10;Description automatically generated"/>
+                    <pic:cNvPicPr/>
+                  </pic:nvPicPr>
+                  <pic:blipFill>
+                    <a:blip r:embed="rId18">
+                      <a:extLst>
+                        <a:ext uri="{28A0092B-C50C-407E-A947-70E740481C1C}">
+                          <a14:useLocalDpi xmlns:a14="http://schemas.microsoft.com/office/drawing/2010/main" val="0"/>
+                        </a:ext>
+                      </a:extLst>
+                    </a:blip>
+                    <a:stretch>
+                      <a:fillRect/>
+                    </a:stretch>
+                  </pic:blipFill>
+                  <pic:spPr>
+                    <a:xfrm>
+                      <a:off x="0" y="0"/>
+                      <a:ext cx="5943600" cy="1604010"/>
+                    </a:xfrm>
+                    <a:prstGeom prst="rect">
+                      <a:avLst/>
+                    </a:prstGeom>
+                  </pic:spPr>
+                </pic:pic>
+              </a:graphicData>
+            </a:graphic>
+          </wp:anchor>
+        </w:drawing>
+      </w:r>
+    </w:p>
+    <w:p>
+      <w:pPr>
+        <w:rPr>
+          <w:rFonts w:asciiTheme="majorBidi" w:hAnsiTheme="majorBidi" w:cstheme="majorBidi"/>
+          <w:sz w:val="24"/>
+          <w:szCs w:val="24"/>
+        </w:rPr>
+      </w:pPr>
+      <w:r>
+        <w:rPr>
+          <w:rFonts w:asciiTheme="majorBidi" w:hAnsiTheme="majorBidi" w:cstheme="majorBidi"/>
+          <w:sz w:val="24"/>
+          <w:szCs w:val="24"/>
+        </w:rPr>
+        <w:t>We used the automatic way to create our own layer. This layer contains:</w:t>
+      </w:r>
+    </w:p>
+    <w:p>
+      <w:pPr>
+        <w:pStyle w:val="ListParagraph"/>
+        <w:numPr>
+          <w:ilvl w:val="0"/>
+          <w:numId w:val="32"/>
+        </w:numPr>
+        <w:rPr>
+          <w:rFonts w:asciiTheme="majorBidi" w:hAnsiTheme="majorBidi" w:cstheme="majorBidi"/>
+          <w:sz w:val="24"/>
+          <w:szCs w:val="24"/>
+        </w:rPr>
+      </w:pPr>
+      <w:r>
+        <w:rPr>
+          <w:rFonts w:asciiTheme="majorBidi" w:hAnsiTheme="majorBidi" w:cstheme="majorBidi"/>
+          <w:sz w:val="24"/>
+          <w:szCs w:val="24"/>
+        </w:rPr>
+        <w:t>M</w:t>
+      </w:r>
+      <w:r>
+        <w:rPr>
+          <w:rFonts w:asciiTheme="majorBidi" w:hAnsiTheme="majorBidi" w:cstheme="majorBidi"/>
+          <w:sz w:val="24"/>
+          <w:szCs w:val="24"/>
+        </w:rPr>
+        <w:t>ultiple recipes and they are organized so that each set of recipes having the same description or configuration will be in one folder</w:t>
+      </w:r>
+      <w:r>
+        <w:rPr>
+          <w:rFonts w:asciiTheme="majorBidi" w:hAnsiTheme="majorBidi" w:cstheme="majorBidi"/>
+          <w:sz w:val="24"/>
+          <w:szCs w:val="24"/>
+        </w:rPr>
+        <w:t xml:space="preserve"> as:</w:t>
+      </w:r>
+    </w:p>
+    <w:p>
+      <w:pPr>
+        <w:pStyle w:val="ListParagraph"/>
+        <w:ind w:left="360"/>
+        <w:rPr>
+          <w:rFonts w:asciiTheme="majorBidi" w:hAnsiTheme="majorBidi" w:cstheme="majorBidi"/>
+          <w:sz w:val="24"/>
+          <w:szCs w:val="24"/>
+        </w:rPr>
+      </w:pPr>
+    </w:p>
+    <w:p>
+      <w:pPr>
+        <w:pStyle w:val="ListParagraph"/>
+        <w:numPr>
+          <w:ilvl w:val="1"/>
+          <w:numId w:val="32"/>
+        </w:numPr>
+        <w:rPr>
+          <w:rFonts w:asciiTheme="majorBidi" w:hAnsiTheme="majorBidi" w:cstheme="majorBidi"/>
+          <w:sz w:val="24"/>
+          <w:szCs w:val="24"/>
+        </w:rPr>
+      </w:pPr>
+      <w:r>
+        <w:rPr>
+          <w:rFonts w:asciiTheme="majorBidi" w:hAnsiTheme="majorBidi" w:cstheme="majorBidi"/>
+          <w:sz w:val="24"/>
+          <w:szCs w:val="24"/>
+        </w:rPr>
+        <w:t>recipes-core: It contains recipes related to the image.</w:t>
+      </w:r>
+    </w:p>
+    <w:p>
+      <w:pPr>
+        <w:pStyle w:val="ListParagraph"/>
+        <w:ind w:left="1080"/>
+        <w:rPr>
+          <w:rFonts w:asciiTheme="majorBidi" w:hAnsiTheme="majorBidi" w:cstheme="majorBidi"/>
+          <w:sz w:val="24"/>
+          <w:szCs w:val="24"/>
+        </w:rPr>
+      </w:pPr>
+    </w:p>
+    <w:p>
+      <w:pPr>
+        <w:pStyle w:val="ListParagraph"/>
+        <w:numPr>
+          <w:ilvl w:val="1"/>
+          <w:numId w:val="32"/>
+        </w:numPr>
+        <w:rPr>
+          <w:rFonts w:asciiTheme="majorBidi" w:hAnsiTheme="majorBidi" w:cstheme="majorBidi"/>
+          <w:sz w:val="24"/>
+          <w:szCs w:val="24"/>
+        </w:rPr>
+      </w:pPr>
+      <w:r>
+        <w:rPr>
+          <w:rFonts w:asciiTheme="majorBidi" w:hAnsiTheme="majorBidi" w:cstheme="majorBidi"/>
+          <w:sz w:val="24"/>
+          <w:szCs w:val="24"/>
+        </w:rPr>
+        <w:t>recipes-kernel: It contains recipes related to the kernel.</w:t>
+      </w:r>
+    </w:p>
+    <w:p>
+      <w:pPr>
+        <w:pStyle w:val="ListParagraph"/>
+        <w:ind w:left="1080"/>
+        <w:rPr>
+          <w:rFonts w:asciiTheme="majorBidi" w:hAnsiTheme="majorBidi" w:cstheme="majorBidi"/>
+          <w:sz w:val="24"/>
+          <w:szCs w:val="24"/>
+        </w:rPr>
+      </w:pPr>
+    </w:p>
+    <w:p>
+      <w:pPr>
+        <w:pStyle w:val="ListParagraph"/>
+        <w:numPr>
+          <w:ilvl w:val="1"/>
+          <w:numId w:val="32"/>
+        </w:numPr>
+        <w:rPr>
+          <w:rFonts w:asciiTheme="majorBidi" w:hAnsiTheme="majorBidi" w:cstheme="majorBidi"/>
+          <w:sz w:val="24"/>
+          <w:szCs w:val="24"/>
+        </w:rPr>
+      </w:pPr>
+      <w:r>
+        <w:rPr>
+          <w:rFonts w:asciiTheme="majorBidi" w:hAnsiTheme="majorBidi" w:cstheme="majorBidi"/>
+          <w:sz w:val="24"/>
+          <w:szCs w:val="24"/>
+        </w:rPr>
+        <w:t>recipes-apps: It contains recipes that are used to build our custom-made applications.</w:t>
+      </w:r>
+    </w:p>
+    <w:p>
+      <w:pPr>
+        <w:pStyle w:val="ListParagraph"/>
+        <w:ind w:left="1080"/>
+        <w:rPr>
+          <w:rFonts w:asciiTheme="majorBidi" w:hAnsiTheme="majorBidi" w:cstheme="majorBidi"/>
+          <w:sz w:val="24"/>
+          <w:szCs w:val="24"/>
+        </w:rPr>
+      </w:pPr>
+    </w:p>
+    <w:p>
+      <w:pPr>
+        <w:pStyle w:val="ListParagraph"/>
+        <w:numPr>
+          <w:ilvl w:val="1"/>
+          <w:numId w:val="32"/>
+        </w:numPr>
+        <w:rPr>
+          <w:rFonts w:asciiTheme="majorBidi" w:hAnsiTheme="majorBidi" w:cstheme="majorBidi"/>
+          <w:sz w:val="24"/>
+          <w:szCs w:val="24"/>
+        </w:rPr>
+      </w:pPr>
+      <w:r>
+        <w:rPr>
+          <w:rFonts w:asciiTheme="majorBidi" w:hAnsiTheme="majorBidi" w:cstheme="majorBidi"/>
+          <w:sz w:val="24"/>
+          <w:szCs w:val="24"/>
+        </w:rPr>
+        <w:t>recipes-support: It contains some recipes which add some configuration to an already made recipes inside another layer.</w:t>
+      </w:r>
+    </w:p>
+    <w:p>
+      <w:pPr>
+        <w:pStyle w:val="ListParagraph"/>
+        <w:ind w:left="1080"/>
+        <w:rPr>
+          <w:rFonts w:asciiTheme="majorBidi" w:hAnsiTheme="majorBidi" w:cstheme="majorBidi"/>
+          <w:sz w:val="24"/>
+          <w:szCs w:val="24"/>
+        </w:rPr>
+      </w:pPr>
+    </w:p>
+    <w:p>
+      <w:pPr>
+        <w:pStyle w:val="ListParagraph"/>
+        <w:numPr>
+          <w:ilvl w:val="0"/>
+          <w:numId w:val="32"/>
+        </w:numPr>
+        <w:rPr>
+          <w:rFonts w:asciiTheme="majorBidi" w:hAnsiTheme="majorBidi" w:cstheme="majorBidi"/>
+          <w:sz w:val="24"/>
+          <w:szCs w:val="24"/>
+        </w:rPr>
+      </w:pPr>
+      <w:r>
+        <w:rPr>
+          <w:rFonts w:asciiTheme="majorBidi" w:hAnsiTheme="majorBidi" w:cstheme="majorBidi"/>
+          <w:sz w:val="24"/>
+          <w:szCs w:val="24"/>
+        </w:rPr>
+        <w:t>conf folder</w:t>
+      </w:r>
+      <w:r>
+        <w:rPr>
+          <w:rFonts w:asciiTheme="majorBidi" w:hAnsiTheme="majorBidi" w:cstheme="majorBidi"/>
+          <w:sz w:val="24"/>
+          <w:szCs w:val="24"/>
+        </w:rPr>
+        <w:t>:</w:t>
+      </w:r>
+      <w:r>
+        <w:rPr>
+          <w:rFonts w:asciiTheme="majorBidi" w:hAnsiTheme="majorBidi" w:cstheme="majorBidi"/>
+          <w:sz w:val="24"/>
+          <w:szCs w:val="24"/>
+        </w:rPr>
+        <w:t xml:space="preserve"> </w:t>
+      </w:r>
+      <w:r>
+        <w:rPr>
+          <w:rFonts w:asciiTheme="majorBidi" w:hAnsiTheme="majorBidi" w:cstheme="majorBidi"/>
+          <w:sz w:val="24"/>
+          <w:szCs w:val="24"/>
+        </w:rPr>
+        <w:t>It</w:t>
+      </w:r>
+      <w:r>
+        <w:rPr>
+          <w:rFonts w:asciiTheme="majorBidi" w:hAnsiTheme="majorBidi" w:cstheme="majorBidi"/>
+          <w:sz w:val="24"/>
+          <w:szCs w:val="24"/>
+        </w:rPr>
+        <w:t xml:space="preserve"> contains the layer configurations and </w:t>
+      </w:r>
+      <w:r>
+        <w:rPr>
+          <w:rFonts w:asciiTheme="majorBidi" w:hAnsiTheme="majorBidi" w:cstheme="majorBidi"/>
+          <w:sz w:val="24"/>
+          <w:szCs w:val="24"/>
+        </w:rPr>
+        <w:t>our own custom-made distribution.</w:t>
+      </w:r>
+    </w:p>
+    <w:p>
+      <w:pPr>
+        <w:pStyle w:val="ListParagraph"/>
+        <w:ind w:left="360"/>
+        <w:rPr>
+          <w:rFonts w:asciiTheme="majorBidi" w:hAnsiTheme="majorBidi" w:cstheme="majorBidi"/>
+          <w:sz w:val="24"/>
+          <w:szCs w:val="24"/>
+        </w:rPr>
+      </w:pPr>
+    </w:p>
+    <w:p>
+      <w:pPr>
+        <w:pStyle w:val="ListParagraph"/>
+        <w:numPr>
+          <w:ilvl w:val="1"/>
+          <w:numId w:val="32"/>
+        </w:numPr>
+        <w:rPr>
+          <w:rFonts w:asciiTheme="majorBidi" w:hAnsiTheme="majorBidi" w:cstheme="majorBidi"/>
+          <w:sz w:val="24"/>
+          <w:szCs w:val="24"/>
+        </w:rPr>
+      </w:pPr>
+      <w:proofErr w:type="spellStart"/>
+      <w:r>
+        <w:rPr>
+          <w:rFonts w:asciiTheme="majorBidi" w:hAnsiTheme="majorBidi" w:cstheme="majorBidi"/>
+          <w:sz w:val="24"/>
+          <w:szCs w:val="24"/>
+        </w:rPr>
+        <w:t>layer.conf</w:t>
+      </w:r>
+      <w:proofErr w:type="spellEnd"/>
+      <w:r>
+        <w:rPr>
+          <w:rFonts w:asciiTheme="majorBidi" w:hAnsiTheme="majorBidi" w:cstheme="majorBidi"/>
+          <w:sz w:val="24"/>
+          <w:szCs w:val="24"/>
+        </w:rPr>
+        <w:t xml:space="preserve">: This file contains the layer configurations like the compatible </w:t>
+      </w:r>
+      <w:proofErr w:type="spellStart"/>
+      <w:r>
+        <w:rPr>
+          <w:rFonts w:asciiTheme="majorBidi" w:hAnsiTheme="majorBidi" w:cstheme="majorBidi"/>
+          <w:sz w:val="24"/>
+          <w:szCs w:val="24"/>
+        </w:rPr>
+        <w:t>Yocto</w:t>
+      </w:r>
+      <w:proofErr w:type="spellEnd"/>
+      <w:r>
+        <w:rPr>
+          <w:rFonts w:asciiTheme="majorBidi" w:hAnsiTheme="majorBidi" w:cstheme="majorBidi"/>
+          <w:sz w:val="24"/>
+          <w:szCs w:val="24"/>
+        </w:rPr>
+        <w:t xml:space="preserve"> releases, the location of the recipes (.bb) files and some other configurations.</w:t>
+      </w:r>
+    </w:p>
+    <w:p>
+      <w:pPr>
+        <w:pStyle w:val="ListParagraph"/>
+        <w:ind w:left="1080"/>
+        <w:rPr>
+          <w:rFonts w:asciiTheme="majorBidi" w:hAnsiTheme="majorBidi" w:cstheme="majorBidi"/>
+          <w:sz w:val="24"/>
+          <w:szCs w:val="24"/>
+        </w:rPr>
+      </w:pPr>
+    </w:p>
+    <w:p>
+      <w:pPr>
+        <w:pStyle w:val="ListParagraph"/>
+        <w:numPr>
+          <w:ilvl w:val="1"/>
+          <w:numId w:val="32"/>
+        </w:numPr>
+        <w:rPr>
+          <w:rFonts w:asciiTheme="majorBidi" w:hAnsiTheme="majorBidi" w:cstheme="majorBidi"/>
+          <w:sz w:val="24"/>
+          <w:szCs w:val="24"/>
+        </w:rPr>
+      </w:pPr>
+      <w:r>
+        <w:rPr>
+          <w:rFonts w:asciiTheme="majorBidi" w:hAnsiTheme="majorBidi" w:cstheme="majorBidi"/>
+          <w:sz w:val="24"/>
+          <w:szCs w:val="24"/>
+        </w:rPr>
+        <w:t xml:space="preserve">distro folder: This folder contains the recipes that </w:t>
+      </w:r>
+      <w:proofErr w:type="gramStart"/>
+      <w:r>
+        <w:rPr>
+          <w:rFonts w:asciiTheme="majorBidi" w:hAnsiTheme="majorBidi" w:cstheme="majorBidi"/>
+          <w:sz w:val="24"/>
+          <w:szCs w:val="24"/>
+        </w:rPr>
+        <w:t>is</w:t>
+      </w:r>
+      <w:proofErr w:type="gramEnd"/>
+      <w:r>
+        <w:rPr>
+          <w:rFonts w:asciiTheme="majorBidi" w:hAnsiTheme="majorBidi" w:cstheme="majorBidi"/>
+          <w:sz w:val="24"/>
+          <w:szCs w:val="24"/>
+        </w:rPr>
+        <w:t xml:space="preserve"> responsible for the custom-made distro which will be discussed later.</w:t>
+      </w:r>
+    </w:p>
+    <w:p>
+      <w:pPr>
+        <w:rPr>
+          <w:rFonts w:asciiTheme="majorBidi" w:hAnsiTheme="majorBidi" w:cstheme="majorBidi"/>
+          <w:sz w:val="24"/>
+          <w:szCs w:val="24"/>
+        </w:rPr>
+      </w:pPr>
+      <w:r>
+        <w:rPr>
+          <w:noProof/>
+        </w:rPr>
+        <w:lastRenderedPageBreak/>
+        <mc:AlternateContent>
+          <mc:Choice Requires="wps">
+            <w:drawing>
+              <wp:anchor distT="0" distB="0" distL="114300" distR="114300" simplePos="0" relativeHeight="251671552" behindDoc="0" locked="0" layoutInCell="1" allowOverlap="1" wp14:anchorId="558D2D49" wp14:editId="240F35B8">
+                <wp:simplePos x="0" y="0"/>
+                <wp:positionH relativeFrom="margin">
+                  <wp:align>right</wp:align>
+                </wp:positionH>
+                <wp:positionV relativeFrom="paragraph">
+                  <wp:posOffset>5372735</wp:posOffset>
+                </wp:positionV>
+                <wp:extent cx="5943600" cy="635"/>
+                <wp:effectExtent l="0" t="0" r="0" b="0"/>
+                <wp:wrapTopAndBottom/>
+                <wp:docPr id="10" name="Text Box 10"/>
+                <wp:cNvGraphicFramePr/>
+                <a:graphic xmlns:a="http://schemas.openxmlformats.org/drawingml/2006/main">
+                  <a:graphicData uri="http://schemas.microsoft.com/office/word/2010/wordprocessingShape">
+                    <wps:wsp>
+                      <wps:cNvSpPr txBox="1"/>
+                      <wps:spPr>
+                        <a:xfrm>
+                          <a:off x="0" y="0"/>
+                          <a:ext cx="5943600" cy="635"/>
+                        </a:xfrm>
+                        <a:prstGeom prst="rect">
+                          <a:avLst/>
+                        </a:prstGeom>
+                        <a:solidFill>
+                          <a:prstClr val="white"/>
+                        </a:solidFill>
+                        <a:ln>
+                          <a:noFill/>
+                        </a:ln>
+                      </wps:spPr>
+                      <wps:txbx>
+                        <w:txbxContent>
+                          <w:p>
+                            <w:pPr>
+                              <w:pStyle w:val="Caption"/>
+                              <w:jc w:val="center"/>
+                              <w:rPr>
+                                <w:noProof/>
+                              </w:rPr>
+                            </w:pPr>
+                            <w:r>
+                              <w:t xml:space="preserve">Figure </w:t>
+                            </w:r>
+                            <w:r>
+                              <w:fldChar w:fldCharType="begin"/>
+                            </w:r>
+                            <w:r>
+                              <w:instrText xml:space="preserve"> SEQ Figure \* ARABIC </w:instrText>
+                            </w:r>
+                            <w:r>
+                              <w:fldChar w:fldCharType="separate"/>
+                            </w:r>
+                            <w:r>
+                              <w:rPr>
+                                <w:noProof/>
+                              </w:rPr>
+                              <w:t>3</w:t>
+                            </w:r>
+                            <w:r>
+                              <w:fldChar w:fldCharType="end"/>
+                            </w:r>
+                          </w:p>
+                        </w:txbxContent>
+                      </wps:txbx>
+                      <wps:bodyPr rot="0" spcFirstLastPara="0" vertOverflow="overflow" horzOverflow="overflow" vert="horz" wrap="square" lIns="0" tIns="0" rIns="0" bIns="0" numCol="1" spcCol="0" rtlCol="0" fromWordArt="0" anchor="t" anchorCtr="0" forceAA="0" compatLnSpc="1">
+                        <a:prstTxWarp prst="textNoShape">
+                          <a:avLst/>
+                        </a:prstTxWarp>
+                        <a:spAutoFit/>
+                      </wps:bodyPr>
+                    </wps:wsp>
+                  </a:graphicData>
+                </a:graphic>
+              </wp:anchor>
+            </w:drawing>
+          </mc:Choice>
+          <mc:Fallback>
+            <w:pict>
+              <v:shape w14:anchorId="558D2D49" id="Text Box 10" o:spid="_x0000_s1028" type="#_x0000_t202" style="position:absolute;margin-left:416.8pt;margin-top:423.05pt;width:468pt;height:.05pt;z-index:251671552;visibility:visible;mso-wrap-style:square;mso-wrap-distance-left:9pt;mso-wrap-distance-top:0;mso-wrap-distance-right:9pt;mso-wrap-distance-bottom:0;mso-position-horizontal:right;mso-position-horizontal-relative:margin;mso-position-vertical:absolute;mso-position-vertical-relative:text;v-text-anchor:top" o:gfxdata="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" stroked="f">
+                <v:textbox style="mso-fit-shape-to-text:t" inset="0,0,0,0">
+                  <w:txbxContent>
+                    <w:p>
+                      <w:pPr>
+                        <w:pStyle w:val="Caption"/>
+                        <w:jc w:val="center"/>
+                        <w:rPr>
+                          <w:noProof/>
+                        </w:rPr>
+                      </w:pPr>
+                      <w:r>
+                        <w:t xml:space="preserve">Figure </w:t>
+                      </w:r>
+                      <w:r>
+                        <w:fldChar w:fldCharType="begin"/>
+                      </w:r>
+                      <w:r>
+                        <w:instrText xml:space="preserve"> SEQ Figure \* ARABIC </w:instrText>
+                      </w:r>
+                      <w:r>
+                        <w:fldChar w:fldCharType="separate"/>
+                      </w:r>
+                      <w:r>
+                        <w:rPr>
+                          <w:noProof/>
+                        </w:rPr>
+                        <w:t>3</w:t>
+                      </w:r>
+                      <w:r>
+                        <w:fldChar w:fldCharType="end"/>
+                      </w:r>
+                    </w:p>
+                  </w:txbxContent>
+                </v:textbox>
+                <w10:wrap type="topAndBottom" anchorx="margin"/>
+              </v:shape>
+            </w:pict>
+          </mc:Fallback>
+        </mc:AlternateContent>
+      </w:r>
+      <w:r>
+        <w:rPr>
+          <w:noProof/>
+        </w:rPr>
+        <w:drawing>
+          <wp:anchor distT="0" distB="0" distL="114300" distR="114300" simplePos="0" relativeHeight="251669504" behindDoc="0" locked="0" layoutInCell="1" allowOverlap="1" wp14:anchorId="768C9268" wp14:editId="09D99353">
+            <wp:simplePos x="0" y="0"/>
+            <wp:positionH relativeFrom="margin">
+              <wp:align>right</wp:align>
+            </wp:positionH>
+            <wp:positionV relativeFrom="paragraph">
+              <wp:posOffset>4043045</wp:posOffset>
+            </wp:positionV>
+            <wp:extent cx="5943600" cy="1287145"/>
+            <wp:effectExtent l="0" t="0" r="0" b="8255"/>
+            <wp:wrapTopAndBottom/>
+            <wp:docPr id="19" name="Picture 19" descr="Text&#10;&#10;Description automatically generated"/>
+            <wp:cNvGraphicFramePr>
+              <a:graphicFrameLocks xmlns:a="http://schemas.openxmlformats.org/drawingml/2006/main" noChangeAspect="1"/>
+            </wp:cNvGraphicFramePr>
+            <a:graphic xmlns:a="http://schemas.openxmlformats.org/drawingml/2006/main">
+              <a:graphicData uri="http://schemas.openxmlformats.org/drawingml/2006/picture">
+                <pic:pic xmlns:pic="http://schemas.openxmlformats.org/drawingml/2006/picture">
+                  <pic:nvPicPr>
+                    <pic:cNvPr id="4" name="Picture 4" descr="Text&#10;&#10;Description automatically generated"/>
+                    <pic:cNvPicPr/>
+                  </pic:nvPicPr>
+                  <pic:blipFill>
+                    <a:blip r:embed="rId19">
+                      <a:extLst>
+                        <a:ext uri="{28A0092B-C50C-407E-A947-70E740481C1C}">
+                          <a14:useLocalDpi xmlns:a14="http://schemas.microsoft.com/office/drawing/2010/main" val="0"/>
+                        </a:ext>
+                      </a:extLst>
+                    </a:blip>
+                    <a:stretch>
+                      <a:fillRect/>
+                    </a:stretch>
+                  </pic:blipFill>
+                  <pic:spPr>
+                    <a:xfrm>
+                      <a:off x="0" y="0"/>
+                      <a:ext cx="5943600" cy="1287145"/>
+                    </a:xfrm>
+                    <a:prstGeom prst="rect">
+                      <a:avLst/>
+                    </a:prstGeom>
+                  </pic:spPr>
+                </pic:pic>
+              </a:graphicData>
+            </a:graphic>
+          </wp:anchor>
+        </w:drawing>
+      </w:r>
+      <w:r>
+        <w:rPr>
+          <w:noProof/>
+        </w:rPr>
+        <mc:AlternateContent>
+          <mc:Choice Requires="wps">
+            <w:drawing>
+              <wp:anchor distT="0" distB="0" distL="114300" distR="114300" simplePos="0" relativeHeight="251670528" behindDoc="0" locked="0" layoutInCell="1" allowOverlap="1" wp14:anchorId="7AF58E39" wp14:editId="395E0DF4">
+                <wp:simplePos x="0" y="0"/>
+                <wp:positionH relativeFrom="margin">
+                  <wp:align>right</wp:align>
+                </wp:positionH>
+                <wp:positionV relativeFrom="paragraph">
+                  <wp:posOffset>3641725</wp:posOffset>
+                </wp:positionV>
+                <wp:extent cx="5943600" cy="635"/>
+                <wp:effectExtent l="0" t="0" r="0" b="0"/>
+                <wp:wrapTopAndBottom/>
+                <wp:docPr id="17" name="Text Box 17"/>
+                <wp:cNvGraphicFramePr/>
+                <a:graphic xmlns:a="http://schemas.openxmlformats.org/drawingml/2006/main">
+                  <a:graphicData uri="http://schemas.microsoft.com/office/word/2010/wordprocessingShape">
+                    <wps:wsp>
+                      <wps:cNvSpPr txBox="1"/>
+                      <wps:spPr>
+                        <a:xfrm>
+                          <a:off x="0" y="0"/>
+                          <a:ext cx="5943600" cy="635"/>
+                        </a:xfrm>
+                        <a:prstGeom prst="rect">
+                          <a:avLst/>
+                        </a:prstGeom>
+                        <a:solidFill>
+                          <a:prstClr val="white"/>
+                        </a:solidFill>
+                        <a:ln>
+                          <a:noFill/>
+                        </a:ln>
+                      </wps:spPr>
+                      <wps:txbx>
+                        <w:txbxContent>
+                          <w:p>
+                            <w:pPr>
+                              <w:pStyle w:val="Caption"/>
+                              <w:jc w:val="center"/>
+                              <w:rPr>
+                                <w:noProof/>
+                              </w:rPr>
+                            </w:pPr>
+                            <w:r>
+                              <w:t xml:space="preserve">Figure </w:t>
+                            </w:r>
+                            <w:r>
+                              <w:fldChar w:fldCharType="begin"/>
+                            </w:r>
+                            <w:r>
+                              <w:instrText xml:space="preserve"> SEQ Figure \* ARABIC </w:instrText>
+                            </w:r>
+                            <w:r>
+                              <w:fldChar w:fldCharType="separate"/>
+                            </w:r>
+                            <w:r>
+                              <w:rPr>
+                                <w:noProof/>
+                              </w:rPr>
+                              <w:t>2</w:t>
+                            </w:r>
+                            <w:r>
+                              <w:fldChar w:fldCharType="end"/>
+                            </w:r>
+                          </w:p>
+                        </w:txbxContent>
+                      </wps:txbx>
+                      <wps:bodyPr rot="0" spcFirstLastPara="0" vertOverflow="overflow" horzOverflow="overflow" vert="horz" wrap="square" lIns="0" tIns="0" rIns="0" bIns="0" numCol="1" spcCol="0" rtlCol="0" fromWordArt="0" anchor="t" anchorCtr="0" forceAA="0" compatLnSpc="1">
+                        <a:prstTxWarp prst="textNoShape">
+                          <a:avLst/>
+                        </a:prstTxWarp>
+                        <a:spAutoFit/>
+                      </wps:bodyPr>
+                    </wps:wsp>
+                  </a:graphicData>
+                </a:graphic>
+              </wp:anchor>
+            </w:drawing>
+          </mc:Choice>
+          <mc:Fallback>
+            <w:pict>
+              <v:shape w14:anchorId="7AF58E39" id="Text Box 17" o:spid="_x0000_s1029" type="#_x0000_t202" style="position:absolute;margin-left:416.8pt;margin-top:286.75pt;width:468pt;height:.05pt;z-index:251670528;visibility:visible;mso-wrap-style:square;mso-wrap-distance-left:9pt;mso-wrap-distance-top:0;mso-wrap-distance-right:9pt;mso-wrap-distance-bottom:0;mso-position-horizontal:right;mso-position-horizontal-relative:margin;mso-position-vertical:absolute;mso-position-vertical-relative:text;v-text-anchor:top" o:gfxdata="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" stroked="f">
+                <v:textbox style="mso-fit-shape-to-text:t" inset="0,0,0,0">
+                  <w:txbxContent>
+                    <w:p>
+                      <w:pPr>
+                        <w:pStyle w:val="Caption"/>
+                        <w:jc w:val="center"/>
+                        <w:rPr>
+                          <w:noProof/>
+                        </w:rPr>
+                      </w:pPr>
+                      <w:r>
+                        <w:t xml:space="preserve">Figure </w:t>
+                      </w:r>
+                      <w:r>
+                        <w:fldChar w:fldCharType="begin"/>
+                      </w:r>
+                      <w:r>
+                        <w:instrText xml:space="preserve"> SEQ Figure \* ARABIC </w:instrText>
+                      </w:r>
+                      <w:r>
+                        <w:fldChar w:fldCharType="separate"/>
+                      </w:r>
+                      <w:r>
+                        <w:rPr>
+                          <w:noProof/>
+                        </w:rPr>
+                        <w:t>2</w:t>
+                      </w:r>
+                      <w:r>
+                        <w:fldChar w:fldCharType="end"/>
+                      </w:r>
+                    </w:p>
+                  </w:txbxContent>
+                </v:textbox>
+                <w10:wrap type="topAndBottom" anchorx="margin"/>
+              </v:shape>
+            </w:pict>
+          </mc:Fallback>
+        </mc:AlternateContent>
+      </w:r>
+      <w:r>
+        <w:rPr>
+          <w:noProof/>
+        </w:rPr>
+        <w:drawing>
+          <wp:anchor distT="0" distB="0" distL="114300" distR="114300" simplePos="0" relativeHeight="251668480" behindDoc="0" locked="0" layoutInCell="1" allowOverlap="1" wp14:anchorId="684A1D2F" wp14:editId="7E4E8237">
+            <wp:simplePos x="0" y="0"/>
+            <wp:positionH relativeFrom="margin">
+              <wp:align>right</wp:align>
+            </wp:positionH>
+            <wp:positionV relativeFrom="paragraph">
+              <wp:posOffset>0</wp:posOffset>
+            </wp:positionV>
+            <wp:extent cx="5943600" cy="3597275"/>
+            <wp:effectExtent l="0" t="0" r="0" b="3175"/>
+            <wp:wrapTopAndBottom/>
+            <wp:docPr id="20" name="Picture 20" descr="Text&#10;&#10;Description automatically generated"/>
+            <wp:cNvGraphicFramePr>
+              <a:graphicFrameLocks xmlns:a="http://schemas.openxmlformats.org/drawingml/2006/main" noChangeAspect="1"/>
+            </wp:cNvGraphicFramePr>
+            <a:graphic xmlns:a="http://schemas.openxmlformats.org/drawingml/2006/main">
+              <a:graphicData uri="http://schemas.openxmlformats.org/drawingml/2006/picture">
+                <pic:pic xmlns:pic="http://schemas.openxmlformats.org/drawingml/2006/picture">
+                  <pic:nvPicPr>
+                    <pic:cNvPr id="1" name="Picture 1" descr="Text&#10;&#10;Description automatically generated"/>
+                    <pic:cNvPicPr/>
+                  </pic:nvPicPr>
+                  <pic:blipFill>
+                    <a:blip r:embed="rId20">
+                      <a:extLst>
+                        <a:ext uri="{28A0092B-C50C-407E-A947-70E740481C1C}">
+                          <a14:useLocalDpi xmlns:a14="http://schemas.microsoft.com/office/drawing/2010/main" val="0"/>
+                        </a:ext>
+                      </a:extLst>
+                    </a:blip>
+                    <a:stretch>
+                      <a:fillRect/>
+                    </a:stretch>
+                  </pic:blipFill>
+                  <pic:spPr>
+                    <a:xfrm>
+                      <a:off x="0" y="0"/>
+                      <a:ext cx="5943600" cy="3597275"/>
+                    </a:xfrm>
+                    <a:prstGeom prst="rect">
+                      <a:avLst/>
+                    </a:prstGeom>
+                  </pic:spPr>
+                </pic:pic>
+              </a:graphicData>
+            </a:graphic>
+          </wp:anchor>
+        </w:drawing>
+      </w:r>
+    </w:p>
+    <w:p>
+      <w:pPr>
+        <w:keepNext/>
+      </w:pPr>
+      <w:r>
+        <w:rPr>
+          <w:noProof/>
+        </w:rPr>
+        <w:drawing>
+          <wp:inline distT="0" distB="0" distL="0" distR="0" wp14:anchorId="24E678A2" wp14:editId="38AEB40C">
+            <wp:extent cx="5943600" cy="1428115"/>
+            <wp:effectExtent l="0" t="0" r="0" b="635"/>
+            <wp:docPr id="21" name="Picture 21" descr="Text&#10;&#10;Description automatically generated"/>
+            <wp:cNvGraphicFramePr>
+              <a:graphicFrameLocks xmlns:a="http://schemas.openxmlformats.org/drawingml/2006/main" noChangeAspect="1"/>
+            </wp:cNvGraphicFramePr>
+            <a:graphic xmlns:a="http://schemas.openxmlformats.org/drawingml/2006/main">
+              <a:graphicData uri="http://schemas.openxmlformats.org/drawingml/2006/picture">
+                <pic:pic xmlns:pic="http://schemas.openxmlformats.org/drawingml/2006/picture">
+                  <pic:nvPicPr>
+                    <pic:cNvPr id="9" name="Picture 9" descr="Text&#10;&#10;Description automatically generated"/>
+                    <pic:cNvPicPr/>
+                  </pic:nvPicPr>
+                  <pic:blipFill>
+                    <a:blip r:embed="rId21"/>
+                    <a:stretch>
+                      <a:fillRect/>
+                    </a:stretch>
+                  </pic:blipFill>
+                  <pic:spPr>
+                    <a:xfrm>
+                      <a:off x="0" y="0"/>
+                      <a:ext cx="5943600" cy="1428115"/>
+                    </a:xfrm>
+                    <a:prstGeom prst="rect">
+                      <a:avLst/>
+                    </a:prstGeom>
+                  </pic:spPr>
+                </pic:pic>
+              </a:graphicData>
+            </a:graphic>
+          </wp:inline>
+        </w:drawing>
+      </w:r>
+    </w:p>
+    <w:p>
+      <w:pPr>
+        <w:pStyle w:val="Caption"/>
+        <w:jc w:val="center"/>
+      </w:pPr>
+      <w:r>
+        <w:t xml:space="preserve">Figure </w:t>
+      </w:r>
+      <w:r>
+        <w:fldChar w:fldCharType="begin"/>
+      </w:r>
+      <w:r>
+        <w:instrText xml:space="preserve"> SEQ Figure \* ARABIC </w:instrText>
+      </w:r>
+      <w:r>
+        <w:fldChar w:fldCharType="separate"/>
+      </w:r>
+      <w:r>
+        <w:rPr>
+          <w:noProof/>
+        </w:rPr>
+        <w:t>4</w:t>
+      </w:r>
+      <w:r>
+        <w:fldChar w:fldCharType="end"/>
+      </w:r>
+    </w:p>
+    <w:p/>
+    <w:p>
+      <w:pPr>
+        <w:spacing w:after="0" w:line="240" w:lineRule="auto"/>
+        <w:jc w:val="both"/>
+        <w:rPr>
+          <w:rFonts w:asciiTheme="majorBidi" w:eastAsia="Times New Roman" w:hAnsiTheme="majorBidi" w:cstheme="majorBidi"/>
+          <w:b/>
+          <w:bCs/>
+          <w:color w:val="000000"/>
+          <w:sz w:val="28"/>
+          <w:szCs w:val="28"/>
+        </w:rPr>
+      </w:pPr>
+    </w:p>
+    <w:p>
+      <w:pPr>
+        <w:spacing w:after="0" w:line="240" w:lineRule="auto"/>
+        <w:jc w:val="both"/>
+        <w:rPr>
+          <w:rFonts w:asciiTheme="majorBidi" w:eastAsia="Times New Roman" w:hAnsiTheme="majorBidi" w:cstheme="majorBidi"/>
+          <w:b/>
+          <w:bCs/>
+          <w:color w:val="000000"/>
+          <w:sz w:val="28"/>
+          <w:szCs w:val="28"/>
+        </w:rPr>
+      </w:pPr>
+      <w:r>
+        <w:rPr>
+          <w:rFonts w:asciiTheme="majorBidi" w:eastAsia="Times New Roman" w:hAnsiTheme="majorBidi" w:cstheme="majorBidi"/>
+          <w:b/>
+          <w:bCs/>
+          <w:color w:val="000000"/>
+          <w:sz w:val="28"/>
+          <w:szCs w:val="28"/>
+        </w:rPr>
+        <w:lastRenderedPageBreak/>
         <w:t>5</w:t>
       </w:r>
       <w:r>
@@ -9156,73 +10191,25 @@
       </w:pPr>
       <w:r>
         <w:rPr>
-          <w:rFonts w:asciiTheme="majorBidi" w:eastAsia="Times New Roman" w:hAnsiTheme="majorBidi" w:cstheme="majorBidi"/>
-          <w:color w:val="000000"/>
-          <w:sz w:val="24"/>
-          <w:szCs w:val="24"/>
-        </w:rPr>
-        <w:t xml:space="preserve">The DISTRO variable in </w:t>
-      </w:r>
-      <w:r>
-        <w:rPr>
-          <w:rFonts w:asciiTheme="majorBidi" w:eastAsia="Times New Roman" w:hAnsiTheme="majorBidi" w:cstheme="majorBidi"/>
-          <w:color w:val="000000"/>
-          <w:sz w:val="24"/>
-          <w:szCs w:val="24"/>
-        </w:rPr>
-        <w:t>our local.co</w:t>
-      </w:r>
-      <w:r>
-        <w:rPr>
-          <w:rFonts w:asciiTheme="majorBidi" w:eastAsia="Times New Roman" w:hAnsiTheme="majorBidi" w:cstheme="majorBidi"/>
-          <w:color w:val="000000"/>
-          <w:sz w:val="24"/>
-          <w:szCs w:val="24"/>
-        </w:rPr>
-        <w:t xml:space="preserve">nf, present inside the build directory, file determines the name of </w:t>
-      </w:r>
-      <w:r>
-        <w:rPr>
-          <w:rFonts w:asciiTheme="majorBidi" w:eastAsia="Times New Roman" w:hAnsiTheme="majorBidi" w:cstheme="majorBidi"/>
-          <w:color w:val="000000"/>
-          <w:sz w:val="24"/>
-          <w:szCs w:val="24"/>
-        </w:rPr>
-        <w:t>our distribution.</w:t>
-      </w:r>
-    </w:p>
-    <w:p>
-      <w:pPr>
-        <w:spacing w:after="0" w:line="240" w:lineRule="auto"/>
-        <w:jc w:val="both"/>
-        <w:rPr>
-          <w:rFonts w:asciiTheme="majorBidi" w:eastAsia="Times New Roman" w:hAnsiTheme="majorBidi" w:cstheme="majorBidi"/>
-          <w:color w:val="000000"/>
-          <w:sz w:val="24"/>
-          <w:szCs w:val="24"/>
-        </w:rPr>
-      </w:pPr>
-      <w:r>
-        <w:rPr>
           <w:noProof/>
         </w:rPr>
         <w:drawing>
-          <wp:anchor distT="0" distB="0" distL="114300" distR="114300" simplePos="0" relativeHeight="251664384" behindDoc="0" locked="0" layoutInCell="1" allowOverlap="1" wp14:anchorId="008F1758" wp14:editId="0C7F4C4F">
+          <wp:anchor distT="0" distB="0" distL="114300" distR="114300" simplePos="0" relativeHeight="251664384" behindDoc="0" locked="0" layoutInCell="1" allowOverlap="1" wp14:anchorId="45B4B7CA" wp14:editId="11FE0DB0">
             <wp:simplePos x="0" y="0"/>
-            <wp:positionH relativeFrom="column">
-              <wp:posOffset>617220</wp:posOffset>
+            <wp:positionH relativeFrom="margin">
+              <wp:align>right</wp:align>
             </wp:positionH>
             <wp:positionV relativeFrom="paragraph">
-              <wp:posOffset>135255</wp:posOffset>
+              <wp:posOffset>495300</wp:posOffset>
             </wp:positionV>
-            <wp:extent cx="4830445" cy="3443605"/>
-            <wp:effectExtent l="0" t="0" r="8255" b="4445"/>
+            <wp:extent cx="5924550" cy="4223385"/>
+            <wp:effectExtent l="0" t="0" r="0" b="5715"/>
             <wp:wrapThrough wrapText="bothSides">
               <wp:wrapPolygon edited="0">
                 <wp:start x="0" y="0"/>
-                <wp:lineTo x="0" y="21508"/>
-                <wp:lineTo x="21552" y="21508"/>
-                <wp:lineTo x="21552" y="0"/>
+                <wp:lineTo x="0" y="21532"/>
+                <wp:lineTo x="21531" y="21532"/>
+                <wp:lineTo x="21531" y="0"/>
                 <wp:lineTo x="0" y="0"/>
               </wp:wrapPolygon>
             </wp:wrapThrough>
@@ -9240,7 +10227,7 @@
                     </pic:cNvPicPr>
                   </pic:nvPicPr>
                   <pic:blipFill>
-                    <a:blip r:embed="rId18">
+                    <a:blip r:embed="rId22">
                       <a:extLst>
                         <a:ext uri="{28A0092B-C50C-407E-A947-70E740481C1C}">
                           <a14:useLocalDpi xmlns:a14="http://schemas.microsoft.com/office/drawing/2010/main" val="0"/>
@@ -9255,7 +10242,7 @@
                   <pic:spPr bwMode="auto">
                     <a:xfrm>
                       <a:off x="0" y="0"/>
-                      <a:ext cx="4830445" cy="3443605"/>
+                      <a:ext cx="5924550" cy="4223385"/>
                     </a:xfrm>
                     <a:prstGeom prst="rect">
                       <a:avLst/>
@@ -9284,6 +10271,55 @@
           <w:sz w:val="24"/>
           <w:szCs w:val="24"/>
         </w:rPr>
+        <w:t xml:space="preserve">The DISTRO variable in </w:t>
+      </w:r>
+      <w:r>
+        <w:rPr>
+          <w:rFonts w:asciiTheme="majorBidi" w:eastAsia="Times New Roman" w:hAnsiTheme="majorBidi" w:cstheme="majorBidi"/>
+          <w:color w:val="000000"/>
+          <w:sz w:val="24"/>
+          <w:szCs w:val="24"/>
+        </w:rPr>
+        <w:t>our local.co</w:t>
+      </w:r>
+      <w:r>
+        <w:rPr>
+          <w:rFonts w:asciiTheme="majorBidi" w:eastAsia="Times New Roman" w:hAnsiTheme="majorBidi" w:cstheme="majorBidi"/>
+          <w:color w:val="000000"/>
+          <w:sz w:val="24"/>
+          <w:szCs w:val="24"/>
+        </w:rPr>
+        <w:t xml:space="preserve">nf, present inside the build directory, file determines the name of </w:t>
+      </w:r>
+      <w:r>
+        <w:rPr>
+          <w:rFonts w:asciiTheme="majorBidi" w:eastAsia="Times New Roman" w:hAnsiTheme="majorBidi" w:cstheme="majorBidi"/>
+          <w:color w:val="000000"/>
+          <w:sz w:val="24"/>
+          <w:szCs w:val="24"/>
+        </w:rPr>
+        <w:t>our distribution.</w:t>
+      </w:r>
+    </w:p>
+    <w:p>
+      <w:pPr>
+        <w:spacing w:after="0" w:line="240" w:lineRule="auto"/>
+        <w:jc w:val="both"/>
+        <w:rPr>
+          <w:rFonts w:asciiTheme="majorBidi" w:eastAsia="Times New Roman" w:hAnsiTheme="majorBidi" w:cstheme="majorBidi"/>
+          <w:color w:val="000000"/>
+          <w:sz w:val="24"/>
+          <w:szCs w:val="24"/>
+        </w:rPr>
+      </w:pPr>
+      <w:r>
+        <w:rPr>
+          <w:rFonts w:asciiTheme="majorBidi" w:eastAsia="Times New Roman" w:hAnsiTheme="majorBidi" w:cstheme="majorBidi"/>
+          <w:color w:val="000000"/>
+          <w:sz w:val="24"/>
+          <w:szCs w:val="24"/>
+        </w:rPr>
+        <w:lastRenderedPageBreak/>
         <w:br/>
       </w:r>
       <w:r>
@@ -9338,8 +10374,8 @@
 </file>
 
 <file path=word/numbering.xml><?xml version="1.0" encoding="utf-8"?>
-<w:numbering xmlns:wpc="http://schemas.microsoft.com/office/word/2010/wordprocessingCanvas" xmlns:mc="http://schemas.openxmlformats.org/markup-compatibility/2006" xmlns:o="urn:schemas-microsoft-com:office:office" xmlns:r="http://schemas.openxmlformats.org/officeDocument/2006/relationships" xmlns:m="http://schemas.openxmlformats.org/officeDocument/2006/math" xmlns:v="urn:schemas-microsoft-com:vml" xmlns:wp14="http://schemas.microsoft.com/office/word/2010/wordprocessingDrawing" xmlns:wp="http://schemas.openxmlformats.org/drawingml/2006/wordprocessingDrawing" xmlns:w10="urn:schemas-microsoft-com:office:word" xmlns:w="http://schemas.openxmlformats.org/wordprocessingml/2006/main" xmlns:w14="http://schemas.microsoft.com/office/word/2010/wordml" xmlns:w15="http://schemas.microsoft.com/office/word/2012/wordml" xmlns:wpg="http://schemas.microsoft.com/office/word/2010/wordprocessingGroup" xmlns:wpi="http://schemas.microsoft.com/office/word/2010/wordprocessingInk" xmlns:wne="http://schemas.microsoft.com/office/word/2006/wordml" xmlns:wps="http://schemas.microsoft.com/office/word/2010/wordprocessingShape" mc:Ignorable="w14 w15 wp14">
-  <w:abstractNum w:abstractNumId="0">
+<w:numbering xmlns:wpc="http://schemas.microsoft.com/office/word/2010/wordprocessingCanvas" xmlns:cx="http://schemas.microsoft.com/office/drawing/2014/chartex" xmlns:cx1="http://schemas.microsoft.com/office/drawing/2015/9/8/chartex" xmlns:cx2="http://schemas.microsoft.com/office/drawing/2015/10/21/chartex" xmlns:cx3="http://schemas.microsoft.com/office/drawing/2016/5/9/chartex" xmlns:cx4="http://schemas.microsoft.com/office/drawing/2016/5/10/chartex" xmlns:cx5="http://schemas.microsoft.com/office/drawing/2016/5/11/chartex" xmlns:cx6="http://schemas.microsoft.com/office/drawing/2016/5/12/chartex" xmlns:cx7="http://schemas.microsoft.com/office/drawing/2016/5/13/chartex" xmlns:cx8="http://schemas.microsoft.com/office/drawing/2016/5/14/chartex" xmlns:mc="http://schemas.openxmlformats.org/markup-compatibility/2006" xmlns:aink="http://schemas.microsoft.com/office/drawing/2016/ink" xmlns:am3d="http://schemas.microsoft.com/office/drawing/2017/model3d" xmlns:o="urn:schemas-microsoft-com:office:office" xmlns:oel="http://schemas.microsoft.com/office/2019/extlst" xmlns:r="http://schemas.openxmlformats.org/officeDocument/2006/relationships" xmlns:m="http://schemas.openxmlformats.org/officeDocument/2006/math" xmlns:v="urn:schemas-microsoft-com:vml" xmlns:wp14="http://schemas.microsoft.com/office/word/2010/wordprocessingDrawing" xmlns:wp="http://schemas.openxmlformats.org/drawingml/2006/wordprocessingDrawing" xmlns:w10="urn:schemas-microsoft-com:office:word" xmlns:w="http://schemas.openxmlformats.org/wordprocessingml/2006/main" xmlns:w14="http://schemas.microsoft.com/office/word/2010/wordml" xmlns:w15="http://schemas.microsoft.com/office/word/2012/wordml" xmlns:w16cex="http://schemas.microsoft.com/office/word/2018/wordml/cex" xmlns:w16cid="http://schemas.microsoft.com/office/word/2016/wordml/cid" xmlns:w16="http://schemas.microsoft.com/office/word/2018/wordml" xmlns:w16sdtdh="http://schemas.microsoft.com/office/word/2020/wordml/sdtdatahash" xmlns:w16se="http://schemas.microsoft.com/office/word/2015/wordml/symex" xmlns:wpg="http://schemas.microsoft.com/office/word/2010/wordprocessingGroup" xmlns:wpi="http://schemas.microsoft.com/office/word/2010/wordprocessingInk" xmlns:wne="http://schemas.microsoft.com/office/word/2006/wordml" xmlns:wps="http://schemas.microsoft.com/office/word/2010/wordprocessingShape" mc:Ignorable="w14 w15 w16se w16cid w16 w16cex w16sdtdh wp14">
+  <w:abstractNum w:abstractNumId="0" w15:restartNumberingAfterBreak="0">
     <w:nsid w:val="02227523"/>
     <w:multiLevelType w:val="multilevel"/>
     <w:tmpl w:val="36E68D64"/>
@@ -9488,7 +10524,7 @@
       </w:rPr>
     </w:lvl>
   </w:abstractNum>
-  <w:abstractNum w:abstractNumId="1">
+  <w:abstractNum w:abstractNumId="1" w15:restartNumberingAfterBreak="0">
     <w:nsid w:val="026F051B"/>
     <w:multiLevelType w:val="multilevel"/>
     <w:tmpl w:val="709A4FB0"/>
@@ -9601,7 +10637,7 @@
       </w:rPr>
     </w:lvl>
   </w:abstractNum>
-  <w:abstractNum w:abstractNumId="2">
+  <w:abstractNum w:abstractNumId="2" w15:restartNumberingAfterBreak="0">
     <w:nsid w:val="03A3367F"/>
     <w:multiLevelType w:val="multilevel"/>
     <w:tmpl w:val="ACE20626"/>
@@ -9750,7 +10786,7 @@
       </w:rPr>
     </w:lvl>
   </w:abstractNum>
-  <w:abstractNum w:abstractNumId="3">
+  <w:abstractNum w:abstractNumId="3" w15:restartNumberingAfterBreak="0">
     <w:nsid w:val="08777FFC"/>
     <w:multiLevelType w:val="hybridMultilevel"/>
     <w:tmpl w:val="692ACC52"/>
@@ -9839,7 +10875,7 @@
       </w:pPr>
     </w:lvl>
   </w:abstractNum>
-  <w:abstractNum w:abstractNumId="4">
+  <w:abstractNum w:abstractNumId="4" w15:restartNumberingAfterBreak="0">
     <w:nsid w:val="103909AB"/>
     <w:multiLevelType w:val="multilevel"/>
     <w:tmpl w:val="359AA916"/>
@@ -9952,7 +10988,7 @@
       </w:pPr>
     </w:lvl>
   </w:abstractNum>
-  <w:abstractNum w:abstractNumId="5">
+  <w:abstractNum w:abstractNumId="5" w15:restartNumberingAfterBreak="0">
     <w:nsid w:val="11051483"/>
     <w:multiLevelType w:val="hybridMultilevel"/>
     <w:tmpl w:val="4F46B7F6"/>
@@ -10065,7 +11101,7 @@
       </w:rPr>
     </w:lvl>
   </w:abstractNum>
-  <w:abstractNum w:abstractNumId="6">
+  <w:abstractNum w:abstractNumId="6" w15:restartNumberingAfterBreak="0">
     <w:nsid w:val="12F201B7"/>
     <w:multiLevelType w:val="hybridMultilevel"/>
     <w:tmpl w:val="60784D78"/>
@@ -10154,7 +11190,7 @@
       </w:pPr>
     </w:lvl>
   </w:abstractNum>
-  <w:abstractNum w:abstractNumId="7">
+  <w:abstractNum w:abstractNumId="7" w15:restartNumberingAfterBreak="0">
     <w:nsid w:val="172806B4"/>
     <w:multiLevelType w:val="hybridMultilevel"/>
     <w:tmpl w:val="C1741D6C"/>
@@ -10267,7 +11303,7 @@
       </w:rPr>
     </w:lvl>
   </w:abstractNum>
-  <w:abstractNum w:abstractNumId="8">
+  <w:abstractNum w:abstractNumId="8" w15:restartNumberingAfterBreak="0">
     <w:nsid w:val="267224AA"/>
     <w:multiLevelType w:val="multilevel"/>
     <w:tmpl w:val="723CFD78"/>
@@ -10416,7 +11452,120 @@
       </w:rPr>
     </w:lvl>
   </w:abstractNum>
-  <w:abstractNum w:abstractNumId="9">
+  <w:abstractNum w:abstractNumId="9" w15:restartNumberingAfterBreak="0">
+    <w:nsid w:val="287A7F76"/>
+    <w:multiLevelType w:val="hybridMultilevel"/>
+    <w:tmpl w:val="59A8F6EC"/>
+    <w:lvl w:ilvl="0" w:tplc="04090001">
+      <w:start w:val="1"/>
+      <w:numFmt w:val="bullet"/>
+      <w:lvlText w:val=""/>
+      <w:lvlJc w:val="left"/>
+      <w:pPr>
+        <w:ind w:left="360" w:hanging="360"/>
+      </w:pPr>
+      <w:rPr>
+        <w:rFonts w:ascii="Symbol" w:hAnsi="Symbol" w:hint="default"/>
+      </w:rPr>
+    </w:lvl>
+    <w:lvl w:ilvl="1" w:tplc="04090003">
+      <w:start w:val="1"/>
+      <w:numFmt w:val="bullet"/>
+      <w:lvlText w:val="o"/>
+      <w:lvlJc w:val="left"/>
+      <w:pPr>
+        <w:ind w:left="1080" w:hanging="360"/>
+      </w:pPr>
+      <w:rPr>
+        <w:rFonts w:ascii="Courier New" w:hAnsi="Courier New" w:cs="Courier New" w:hint="default"/>
+      </w:rPr>
+    </w:lvl>
+    <w:lvl w:ilvl="2" w:tplc="04090005" w:tentative="1">
+      <w:start w:val="1"/>
+      <w:numFmt w:val="bullet"/>
+      <w:lvlText w:val=""/>
+      <w:lvlJc w:val="left"/>
+      <w:pPr>
+        <w:ind w:left="1800" w:hanging="360"/>
+      </w:pPr>
+      <w:rPr>
+        <w:rFonts w:ascii="Wingdings" w:hAnsi="Wingdings" w:hint="default"/>
+      </w:rPr>
+    </w:lvl>
+    <w:lvl w:ilvl="3" w:tplc="04090001" w:tentative="1">
+      <w:start w:val="1"/>
+      <w:numFmt w:val="bullet"/>
+      <w:lvlText w:val=""/>
+      <w:lvlJc w:val="left"/>
+      <w:pPr>
+        <w:ind w:left="2520" w:hanging="360"/>
+      </w:pPr>
+      <w:rPr>
+        <w:rFonts w:ascii="Symbol" w:hAnsi="Symbol" w:hint="default"/>
+      </w:rPr>
+    </w:lvl>
+    <w:lvl w:ilvl="4" w:tplc="04090003" w:tentative="1">
+      <w:start w:val="1"/>
+      <w:numFmt w:val="bullet"/>
+      <w:lvlText w:val="o"/>
+      <w:lvlJc w:val="left"/>
+      <w:pPr>
+        <w:ind w:left="3240" w:hanging="360"/>
+      </w:pPr>
+      <w:rPr>
+        <w:rFonts w:ascii="Courier New" w:hAnsi="Courier New" w:cs="Courier New" w:hint="default"/>
+      </w:rPr>
+    </w:lvl>
+    <w:lvl w:ilvl="5" w:tplc="04090005" w:tentative="1">
+      <w:start w:val="1"/>
+      <w:numFmt w:val="bullet"/>
+      <w:lvlText w:val=""/>
+      <w:lvlJc w:val="left"/>
+      <w:pPr>
+        <w:ind w:left="3960" w:hanging="360"/>
+      </w:pPr>
+      <w:rPr>
+        <w:rFonts w:ascii="Wingdings" w:hAnsi="Wingdings" w:hint="default"/>
+      </w:rPr>
+    </w:lvl>
+    <w:lvl w:ilvl="6" w:tplc="04090001" w:tentative="1">
+      <w:start w:val="1"/>
+      <w:numFmt w:val="bullet"/>
+      <w:lvlText w:val=""/>
+      <w:lvlJc w:val="left"/>
+      <w:pPr>
+        <w:ind w:left="4680" w:hanging="360"/>
+      </w:pPr>
+      <w:rPr>
+        <w:rFonts w:ascii="Symbol" w:hAnsi="Symbol" w:hint="default"/>
+      </w:rPr>
+    </w:lvl>
+    <w:lvl w:ilvl="7" w:tplc="04090003" w:tentative="1">
+      <w:start w:val="1"/>
+      <w:numFmt w:val="bullet"/>
+      <w:lvlText w:val="o"/>
+      <w:lvlJc w:val="left"/>
+      <w:pPr>
+        <w:ind w:left="5400" w:hanging="360"/>
+      </w:pPr>
+      <w:rPr>
+        <w:rFonts w:ascii="Courier New" w:hAnsi="Courier New" w:cs="Courier New" w:hint="default"/>
+      </w:rPr>
+    </w:lvl>
+    <w:lvl w:ilvl="8" w:tplc="04090005" w:tentative="1">
+      <w:start w:val="1"/>
+      <w:numFmt w:val="bullet"/>
+      <w:lvlText w:val=""/>
+      <w:lvlJc w:val="left"/>
+      <w:pPr>
+        <w:ind w:left="6120" w:hanging="360"/>
+      </w:pPr>
+      <w:rPr>
+        <w:rFonts w:ascii="Wingdings" w:hAnsi="Wingdings" w:hint="default"/>
+      </w:rPr>
+    </w:lvl>
+  </w:abstractNum>
+  <w:abstractNum w:abstractNumId="10" w15:restartNumberingAfterBreak="0">
     <w:nsid w:val="2A3857A6"/>
     <w:multiLevelType w:val="multilevel"/>
     <w:tmpl w:val="77ACA560"/>
@@ -10565,7 +11714,7 @@
       </w:rPr>
     </w:lvl>
   </w:abstractNum>
-  <w:abstractNum w:abstractNumId="10">
+  <w:abstractNum w:abstractNumId="11" w15:restartNumberingAfterBreak="0">
     <w:nsid w:val="2BB74EDB"/>
     <w:multiLevelType w:val="hybridMultilevel"/>
     <w:tmpl w:val="32DEDF0A"/>
@@ -10654,7 +11803,7 @@
       </w:pPr>
     </w:lvl>
   </w:abstractNum>
-  <w:abstractNum w:abstractNumId="11">
+  <w:abstractNum w:abstractNumId="12" w15:restartNumberingAfterBreak="0">
     <w:nsid w:val="37591574"/>
     <w:multiLevelType w:val="hybridMultilevel"/>
     <w:tmpl w:val="7B808402"/>
@@ -10743,7 +11892,7 @@
       </w:pPr>
     </w:lvl>
   </w:abstractNum>
-  <w:abstractNum w:abstractNumId="12">
+  <w:abstractNum w:abstractNumId="13" w15:restartNumberingAfterBreak="0">
     <w:nsid w:val="3A09374B"/>
     <w:multiLevelType w:val="multilevel"/>
     <w:tmpl w:val="E79A7FA0"/>
@@ -10892,7 +12041,7 @@
       </w:rPr>
     </w:lvl>
   </w:abstractNum>
-  <w:abstractNum w:abstractNumId="13">
+  <w:abstractNum w:abstractNumId="14" w15:restartNumberingAfterBreak="0">
     <w:nsid w:val="439F7E0E"/>
     <w:multiLevelType w:val="multilevel"/>
     <w:tmpl w:val="8676BE98"/>
@@ -11041,7 +12190,7 @@
       </w:rPr>
     </w:lvl>
   </w:abstractNum>
-  <w:abstractNum w:abstractNumId="14">
+  <w:abstractNum w:abstractNumId="15" w15:restartNumberingAfterBreak="0">
     <w:nsid w:val="444B25CF"/>
     <w:multiLevelType w:val="multilevel"/>
     <w:tmpl w:val="3E84BE24"/>
@@ -11190,7 +12339,7 @@
       </w:rPr>
     </w:lvl>
   </w:abstractNum>
-  <w:abstractNum w:abstractNumId="15">
+  <w:abstractNum w:abstractNumId="16" w15:restartNumberingAfterBreak="0">
     <w:nsid w:val="48035DF3"/>
     <w:multiLevelType w:val="multilevel"/>
     <w:tmpl w:val="20D29328"/>
@@ -11339,7 +12488,7 @@
       </w:rPr>
     </w:lvl>
   </w:abstractNum>
-  <w:abstractNum w:abstractNumId="16">
+  <w:abstractNum w:abstractNumId="17" w15:restartNumberingAfterBreak="0">
     <w:nsid w:val="4CF75EDA"/>
     <w:multiLevelType w:val="hybridMultilevel"/>
     <w:tmpl w:val="2FF2C402"/>
@@ -11452,7 +12601,7 @@
       </w:rPr>
     </w:lvl>
   </w:abstractNum>
-  <w:abstractNum w:abstractNumId="17">
+  <w:abstractNum w:abstractNumId="18" w15:restartNumberingAfterBreak="0">
     <w:nsid w:val="5011594A"/>
     <w:multiLevelType w:val="hybridMultilevel"/>
     <w:tmpl w:val="7276826C"/>
@@ -11565,7 +12714,120 @@
       </w:rPr>
     </w:lvl>
   </w:abstractNum>
-  <w:abstractNum w:abstractNumId="18">
+  <w:abstractNum w:abstractNumId="19" w15:restartNumberingAfterBreak="0">
+    <w:nsid w:val="51DC327A"/>
+    <w:multiLevelType w:val="hybridMultilevel"/>
+    <w:tmpl w:val="46409556"/>
+    <w:lvl w:ilvl="0" w:tplc="04090001">
+      <w:start w:val="1"/>
+      <w:numFmt w:val="bullet"/>
+      <w:lvlText w:val=""/>
+      <w:lvlJc w:val="left"/>
+      <w:pPr>
+        <w:ind w:left="360" w:hanging="360"/>
+      </w:pPr>
+      <w:rPr>
+        <w:rFonts w:ascii="Symbol" w:hAnsi="Symbol" w:hint="default"/>
+      </w:rPr>
+    </w:lvl>
+    <w:lvl w:ilvl="1" w:tplc="04090003" w:tentative="1">
+      <w:start w:val="1"/>
+      <w:numFmt w:val="bullet"/>
+      <w:lvlText w:val="o"/>
+      <w:lvlJc w:val="left"/>
+      <w:pPr>
+        <w:ind w:left="1080" w:hanging="360"/>
+      </w:pPr>
+      <w:rPr>
+        <w:rFonts w:ascii="Courier New" w:hAnsi="Courier New" w:cs="Courier New" w:hint="default"/>
+      </w:rPr>
+    </w:lvl>
+    <w:lvl w:ilvl="2" w:tplc="04090005" w:tentative="1">
+      <w:start w:val="1"/>
+      <w:numFmt w:val="bullet"/>
+      <w:lvlText w:val=""/>
+      <w:lvlJc w:val="left"/>
+      <w:pPr>
+        <w:ind w:left="1800" w:hanging="360"/>
+      </w:pPr>
+      <w:rPr>
+        <w:rFonts w:ascii="Wingdings" w:hAnsi="Wingdings" w:hint="default"/>
+      </w:rPr>
+    </w:lvl>
+    <w:lvl w:ilvl="3" w:tplc="04090001" w:tentative="1">
+      <w:start w:val="1"/>
+      <w:numFmt w:val="bullet"/>
+      <w:lvlText w:val=""/>
+      <w:lvlJc w:val="left"/>
+      <w:pPr>
+        <w:ind w:left="2520" w:hanging="360"/>
+      </w:pPr>
+      <w:rPr>
+        <w:rFonts w:ascii="Symbol" w:hAnsi="Symbol" w:hint="default"/>
+      </w:rPr>
+    </w:lvl>
+    <w:lvl w:ilvl="4" w:tplc="04090003" w:tentative="1">
+      <w:start w:val="1"/>
+      <w:numFmt w:val="bullet"/>
+      <w:lvlText w:val="o"/>
+      <w:lvlJc w:val="left"/>
+      <w:pPr>
+        <w:ind w:left="3240" w:hanging="360"/>
+      </w:pPr>
+      <w:rPr>
+        <w:rFonts w:ascii="Courier New" w:hAnsi="Courier New" w:cs="Courier New" w:hint="default"/>
+      </w:rPr>
+    </w:lvl>
+    <w:lvl w:ilvl="5" w:tplc="04090005" w:tentative="1">
+      <w:start w:val="1"/>
+      <w:numFmt w:val="bullet"/>
+      <w:lvlText w:val=""/>
+      <w:lvlJc w:val="left"/>
+      <w:pPr>
+        <w:ind w:left="3960" w:hanging="360"/>
+      </w:pPr>
+      <w:rPr>
+        <w:rFonts w:ascii="Wingdings" w:hAnsi="Wingdings" w:hint="default"/>
+      </w:rPr>
+    </w:lvl>
+    <w:lvl w:ilvl="6" w:tplc="04090001" w:tentative="1">
+      <w:start w:val="1"/>
+      <w:numFmt w:val="bullet"/>
+      <w:lvlText w:val=""/>
+      <w:lvlJc w:val="left"/>
+      <w:pPr>
+        <w:ind w:left="4680" w:hanging="360"/>
+      </w:pPr>
+      <w:rPr>
+        <w:rFonts w:ascii="Symbol" w:hAnsi="Symbol" w:hint="default"/>
+      </w:rPr>
+    </w:lvl>
+    <w:lvl w:ilvl="7" w:tplc="04090003" w:tentative="1">
+      <w:start w:val="1"/>
+      <w:numFmt w:val="bullet"/>
+      <w:lvlText w:val="o"/>
+      <w:lvlJc w:val="left"/>
+      <w:pPr>
+        <w:ind w:left="5400" w:hanging="360"/>
+      </w:pPr>
+      <w:rPr>
+        <w:rFonts w:ascii="Courier New" w:hAnsi="Courier New" w:cs="Courier New" w:hint="default"/>
+      </w:rPr>
+    </w:lvl>
+    <w:lvl w:ilvl="8" w:tplc="04090005" w:tentative="1">
+      <w:start w:val="1"/>
+      <w:numFmt w:val="bullet"/>
+      <w:lvlText w:val=""/>
+      <w:lvlJc w:val="left"/>
+      <w:pPr>
+        <w:ind w:left="6120" w:hanging="360"/>
+      </w:pPr>
+      <w:rPr>
+        <w:rFonts w:ascii="Wingdings" w:hAnsi="Wingdings" w:hint="default"/>
+      </w:rPr>
+    </w:lvl>
+  </w:abstractNum>
+  <w:abstractNum w:abstractNumId="20" w15:restartNumberingAfterBreak="0">
     <w:nsid w:val="53FF3613"/>
     <w:multiLevelType w:val="hybridMultilevel"/>
     <w:tmpl w:val="7AD6CD1C"/>
@@ -11654,7 +12916,7 @@
       </w:pPr>
     </w:lvl>
   </w:abstractNum>
-  <w:abstractNum w:abstractNumId="19">
+  <w:abstractNum w:abstractNumId="21" w15:restartNumberingAfterBreak="0">
     <w:nsid w:val="554B6690"/>
     <w:multiLevelType w:val="hybridMultilevel"/>
     <w:tmpl w:val="EEB408DA"/>
@@ -11767,7 +13029,7 @@
       </w:rPr>
     </w:lvl>
   </w:abstractNum>
-  <w:abstractNum w:abstractNumId="20">
+  <w:abstractNum w:abstractNumId="22" w15:restartNumberingAfterBreak="0">
     <w:nsid w:val="59A902B0"/>
     <w:multiLevelType w:val="hybridMultilevel"/>
     <w:tmpl w:val="A59869FA"/>
@@ -11856,7 +13118,7 @@
       </w:pPr>
     </w:lvl>
   </w:abstractNum>
-  <w:abstractNum w:abstractNumId="21">
+  <w:abstractNum w:abstractNumId="23" w15:restartNumberingAfterBreak="0">
     <w:nsid w:val="646A776C"/>
     <w:multiLevelType w:val="multilevel"/>
     <w:tmpl w:val="6B4001EA"/>
@@ -12005,7 +13267,7 @@
       </w:rPr>
     </w:lvl>
   </w:abstractNum>
-  <w:abstractNum w:abstractNumId="22">
+  <w:abstractNum w:abstractNumId="24" w15:restartNumberingAfterBreak="0">
     <w:nsid w:val="6672677D"/>
     <w:multiLevelType w:val="hybridMultilevel"/>
     <w:tmpl w:val="D68E94AA"/>
@@ -12094,7 +13356,7 @@
       </w:pPr>
     </w:lvl>
   </w:abstractNum>
-  <w:abstractNum w:abstractNumId="23">
+  <w:abstractNum w:abstractNumId="25" w15:restartNumberingAfterBreak="0">
     <w:nsid w:val="6675723F"/>
     <w:multiLevelType w:val="hybridMultilevel"/>
     <w:tmpl w:val="836E8556"/>
@@ -12183,7 +13445,7 @@
       </w:pPr>
     </w:lvl>
   </w:abstractNum>
-  <w:abstractNum w:abstractNumId="24">
+  <w:abstractNum w:abstractNumId="26" w15:restartNumberingAfterBreak="0">
     <w:nsid w:val="6DD01A07"/>
     <w:multiLevelType w:val="multilevel"/>
     <w:tmpl w:val="54D86AD0"/>
@@ -12332,7 +13594,7 @@
       </w:rPr>
     </w:lvl>
   </w:abstractNum>
-  <w:abstractNum w:abstractNumId="25">
+  <w:abstractNum w:abstractNumId="27" w15:restartNumberingAfterBreak="0">
     <w:nsid w:val="73764ACD"/>
     <w:multiLevelType w:val="multilevel"/>
     <w:tmpl w:val="D81A129E"/>
@@ -12481,7 +13743,7 @@
       </w:rPr>
     </w:lvl>
   </w:abstractNum>
-  <w:abstractNum w:abstractNumId="26">
+  <w:abstractNum w:abstractNumId="28" w15:restartNumberingAfterBreak="0">
     <w:nsid w:val="78800D03"/>
     <w:multiLevelType w:val="multilevel"/>
     <w:tmpl w:val="CE1E117E"/>
@@ -12630,7 +13892,7 @@
       </w:rPr>
     </w:lvl>
   </w:abstractNum>
-  <w:abstractNum w:abstractNumId="27">
+  <w:abstractNum w:abstractNumId="29" w15:restartNumberingAfterBreak="0">
     <w:nsid w:val="7D113A26"/>
     <w:multiLevelType w:val="hybridMultilevel"/>
     <w:tmpl w:val="BFC694EA"/>
@@ -12719,7 +13981,7 @@
       </w:pPr>
     </w:lvl>
   </w:abstractNum>
-  <w:abstractNum w:abstractNumId="28">
+  <w:abstractNum w:abstractNumId="30" w15:restartNumberingAfterBreak="0">
     <w:nsid w:val="7F1771EA"/>
     <w:multiLevelType w:val="hybridMultilevel"/>
     <w:tmpl w:val="04EC1E9E"/>
@@ -12808,56 +14070,56 @@
       </w:pPr>
     </w:lvl>
   </w:abstractNum>
-  <w:num w:numId="1">
+  <w:num w:numId="1" w16cid:durableId="1751660223">
     <w:abstractNumId w:val="1"/>
   </w:num>
-  <w:num w:numId="2">
+  <w:num w:numId="2" w16cid:durableId="941843614">
+    <w:abstractNumId w:val="24"/>
+  </w:num>
+  <w:num w:numId="3" w16cid:durableId="303463459">
+    <w:abstractNumId w:val="12"/>
+  </w:num>
+  <w:num w:numId="4" w16cid:durableId="102849142">
+    <w:abstractNumId w:val="30"/>
+  </w:num>
+  <w:num w:numId="5" w16cid:durableId="1972049035">
+    <w:abstractNumId w:val="29"/>
+  </w:num>
+  <w:num w:numId="6" w16cid:durableId="1403798271">
+    <w:abstractNumId w:val="25"/>
+  </w:num>
+  <w:num w:numId="7" w16cid:durableId="2105026561">
+    <w:abstractNumId w:val="17"/>
+  </w:num>
+  <w:num w:numId="8" w16cid:durableId="1300573152">
+    <w:abstractNumId w:val="7"/>
+  </w:num>
+  <w:num w:numId="9" w16cid:durableId="851533985">
+    <w:abstractNumId w:val="3"/>
+  </w:num>
+  <w:num w:numId="10" w16cid:durableId="1400447325">
     <w:abstractNumId w:val="22"/>
   </w:num>
-  <w:num w:numId="3">
-    <w:abstractNumId w:val="11"/>
+  <w:num w:numId="11" w16cid:durableId="983003779">
+    <w:abstractNumId w:val="21"/>
   </w:num>
-  <w:num w:numId="4">
-    <w:abstractNumId w:val="28"/>
-  </w:num>
-  <w:num w:numId="5">
-    <w:abstractNumId w:val="27"/>
-  </w:num>
-  <w:num w:numId="6">
-    <w:abstractNumId w:val="23"/>
-  </w:num>
-  <w:num w:numId="7">
-    <w:abstractNumId w:val="16"/>
-  </w:num>
-  <w:num w:numId="8">
-    <w:abstractNumId w:val="7"/>
-  </w:num>
-  <w:num w:numId="9">
-    <w:abstractNumId w:val="3"/>
-  </w:num>
-  <w:num w:numId="10">
-    <w:abstractNumId w:val="20"/>
-  </w:num>
-  <w:num w:numId="11">
-    <w:abstractNumId w:val="19"/>
-  </w:num>
-  <w:num w:numId="12">
+  <w:num w:numId="12" w16cid:durableId="929393150">
     <w:abstractNumId w:val="4"/>
   </w:num>
-  <w:num w:numId="13">
+  <w:num w:numId="13" w16cid:durableId="1228495596">
     <w:abstractNumId w:val="8"/>
   </w:num>
-  <w:num w:numId="14">
-    <w:abstractNumId w:val="14"/>
+  <w:num w:numId="14" w16cid:durableId="782699292">
+    <w:abstractNumId w:val="15"/>
   </w:num>
-  <w:num w:numId="15">
-    <w:abstractNumId w:val="24"/>
+  <w:num w:numId="15" w16cid:durableId="1872181072">
+    <w:abstractNumId w:val="26"/>
   </w:num>
-  <w:num w:numId="16">
+  <w:num w:numId="16" w16cid:durableId="170023741">
     <w:abstractNumId w:val="0"/>
   </w:num>
-  <w:num w:numId="17">
-    <w:abstractNumId w:val="21"/>
+  <w:num w:numId="17" w16cid:durableId="464933480">
+    <w:abstractNumId w:val="23"/>
     <w:lvlOverride w:ilvl="0">
       <w:lvl w:ilvl="0">
         <w:numFmt w:val="bullet"/>
@@ -12876,8 +14138,8 @@
       </w:lvl>
     </w:lvlOverride>
   </w:num>
-  <w:num w:numId="18">
-    <w:abstractNumId w:val="25"/>
+  <w:num w:numId="18" w16cid:durableId="1013847589">
+    <w:abstractNumId w:val="27"/>
     <w:lvlOverride w:ilvl="0">
       <w:lvl w:ilvl="0">
         <w:numFmt w:val="bullet"/>
@@ -12896,8 +14158,8 @@
       </w:lvl>
     </w:lvlOverride>
   </w:num>
-  <w:num w:numId="19">
-    <w:abstractNumId w:val="25"/>
+  <w:num w:numId="19" w16cid:durableId="1322809003">
+    <w:abstractNumId w:val="27"/>
     <w:lvlOverride w:ilvl="0">
       <w:lvl w:ilvl="0">
         <w:numFmt w:val="bullet"/>
@@ -12933,27 +14195,7 @@
       </w:lvl>
     </w:lvlOverride>
   </w:num>
-  <w:num w:numId="20">
-    <w:abstractNumId w:val="12"/>
-    <w:lvlOverride w:ilvl="0">
-      <w:lvl w:ilvl="0">
-        <w:numFmt w:val="bullet"/>
-        <w:lvlText w:val="o"/>
-        <w:lvlJc w:val="left"/>
-        <w:pPr>
-          <w:tabs>
-            <w:tab w:val="num" w:pos="720"/>
-          </w:tabs>
-          <w:ind w:left="720" w:hanging="360"/>
-        </w:pPr>
-        <w:rPr>
-          <w:rFonts w:ascii="Courier New" w:hAnsi="Courier New" w:hint="default"/>
-          <w:sz w:val="20"/>
-        </w:rPr>
-      </w:lvl>
-    </w:lvlOverride>
-  </w:num>
-  <w:num w:numId="21">
+  <w:num w:numId="20" w16cid:durableId="1232696753">
     <w:abstractNumId w:val="13"/>
     <w:lvlOverride w:ilvl="0">
       <w:lvl w:ilvl="0">
@@ -12973,8 +14215,8 @@
       </w:lvl>
     </w:lvlOverride>
   </w:num>
-  <w:num w:numId="22">
-    <w:abstractNumId w:val="9"/>
+  <w:num w:numId="21" w16cid:durableId="941302232">
+    <w:abstractNumId w:val="14"/>
     <w:lvlOverride w:ilvl="0">
       <w:lvl w:ilvl="0">
         <w:numFmt w:val="bullet"/>
@@ -12993,8 +14235,8 @@
       </w:lvl>
     </w:lvlOverride>
   </w:num>
-  <w:num w:numId="23">
-    <w:abstractNumId w:val="26"/>
+  <w:num w:numId="22" w16cid:durableId="343214802">
+    <w:abstractNumId w:val="10"/>
     <w:lvlOverride w:ilvl="0">
       <w:lvl w:ilvl="0">
         <w:numFmt w:val="bullet"/>
@@ -13013,8 +14255,8 @@
       </w:lvl>
     </w:lvlOverride>
   </w:num>
-  <w:num w:numId="24">
-    <w:abstractNumId w:val="15"/>
+  <w:num w:numId="23" w16cid:durableId="232857323">
+    <w:abstractNumId w:val="28"/>
     <w:lvlOverride w:ilvl="0">
       <w:lvl w:ilvl="0">
         <w:numFmt w:val="bullet"/>
@@ -13033,7 +14275,27 @@
       </w:lvl>
     </w:lvlOverride>
   </w:num>
-  <w:num w:numId="25">
+  <w:num w:numId="24" w16cid:durableId="340745307">
+    <w:abstractNumId w:val="16"/>
+    <w:lvlOverride w:ilvl="0">
+      <w:lvl w:ilvl="0">
+        <w:numFmt w:val="bullet"/>
+        <w:lvlText w:val="o"/>
+        <w:lvlJc w:val="left"/>
+        <w:pPr>
+          <w:tabs>
+            <w:tab w:val="num" w:pos="720"/>
+          </w:tabs>
+          <w:ind w:left="720" w:hanging="360"/>
+        </w:pPr>
+        <w:rPr>
+          <w:rFonts w:ascii="Courier New" w:hAnsi="Courier New" w:hint="default"/>
+          <w:sz w:val="20"/>
+        </w:rPr>
+      </w:lvl>
+    </w:lvlOverride>
+  </w:num>
+  <w:num w:numId="25" w16cid:durableId="1206529597">
     <w:abstractNumId w:val="2"/>
     <w:lvlOverride w:ilvl="0">
       <w:lvl w:ilvl="0">
@@ -13053,26 +14315,32 @@
       </w:lvl>
     </w:lvlOverride>
   </w:num>
-  <w:num w:numId="26">
-    <w:abstractNumId w:val="17"/>
+  <w:num w:numId="26" w16cid:durableId="1034769237">
+    <w:abstractNumId w:val="18"/>
   </w:num>
-  <w:num w:numId="27">
+  <w:num w:numId="27" w16cid:durableId="1503467582">
     <w:abstractNumId w:val="5"/>
   </w:num>
-  <w:num w:numId="28">
-    <w:abstractNumId w:val="10"/>
+  <w:num w:numId="28" w16cid:durableId="1740397500">
+    <w:abstractNumId w:val="11"/>
   </w:num>
-  <w:num w:numId="29">
-    <w:abstractNumId w:val="18"/>
+  <w:num w:numId="29" w16cid:durableId="1409035745">
+    <w:abstractNumId w:val="20"/>
   </w:num>
-  <w:num w:numId="30">
+  <w:num w:numId="30" w16cid:durableId="1840151483">
     <w:abstractNumId w:val="6"/>
+  </w:num>
+  <w:num w:numId="31" w16cid:durableId="748620866">
+    <w:abstractNumId w:val="19"/>
+  </w:num>
+  <w:num w:numId="32" w16cid:durableId="1641154650">
+    <w:abstractNumId w:val="9"/>
   </w:num>
 </w:numbering>
 </file>
 
 <file path=word/styles.xml><?xml version="1.0" encoding="utf-8"?>
-<w:styles xmlns:mc="http://schemas.openxmlformats.org/markup-compatibility/2006" xmlns:r="http://schemas.openxmlformats.org/officeDocument/2006/relationships" xmlns:w="http://schemas.openxmlformats.org/wordprocessingml/2006/main" xmlns:w14="http://schemas.microsoft.com/office/word/2010/wordml" xmlns:w15="http://schemas.microsoft.com/office/word/2012/wordml" mc:Ignorable="w14 w15">
+<w:styles xmlns:mc="http://schemas.openxmlformats.org/markup-compatibility/2006" xmlns:r="http://schemas.openxmlformats.org/officeDocument/2006/relationships" xmlns:w="http://schemas.openxmlformats.org/wordprocessingml/2006/main" xmlns:w14="http://schemas.microsoft.com/office/word/2010/wordml" xmlns:w15="http://schemas.microsoft.com/office/word/2012/wordml" xmlns:w16cex="http://schemas.microsoft.com/office/word/2018/wordml/cex" xmlns:w16cid="http://schemas.microsoft.com/office/word/2016/wordml/cid" xmlns:w16="http://schemas.microsoft.com/office/word/2018/wordml" xmlns:w16sdtdh="http://schemas.microsoft.com/office/word/2020/wordml/sdtdatahash" xmlns:w16se="http://schemas.microsoft.com/office/word/2015/wordml/symex" mc:Ignorable="w14 w15 w16se w16cid w16 w16cex w16sdtdh">
   <w:docDefaults>
     <w:rPrDefault>
       <w:rPr>
@@ -13088,7 +14356,7 @@
       </w:pPr>
     </w:pPrDefault>
   </w:docDefaults>
-  <w:latentStyles w:defLockedState="0" w:defUIPriority="99" w:defSemiHidden="0" w:defUnhideWhenUsed="0" w:defQFormat="0" w:count="371">
+  <w:latentStyles w:defLockedState="0" w:defUIPriority="99" w:defSemiHidden="0" w:defUnhideWhenUsed="0" w:defQFormat="0" w:count="376">
     <w:lsdException w:name="Normal" w:uiPriority="0" w:qFormat="1"/>
     <w:lsdException w:name="heading 1" w:uiPriority="9" w:qFormat="1"/>
     <w:lsdException w:name="heading 2" w:semiHidden="1" w:uiPriority="9" w:unhideWhenUsed="1" w:qFormat="1"/>
@@ -13194,7 +14462,6 @@
     <w:lsdException w:name="HTML Sample" w:semiHidden="1" w:unhideWhenUsed="1"/>
     <w:lsdException w:name="HTML Typewriter" w:semiHidden="1" w:unhideWhenUsed="1"/>
     <w:lsdException w:name="HTML Variable" w:semiHidden="1" w:unhideWhenUsed="1"/>
-    <w:lsdException w:name="Normal Table" w:semiHidden="1" w:unhideWhenUsed="1"/>
     <w:lsdException w:name="annotation subject" w:semiHidden="1" w:unhideWhenUsed="1"/>
     <w:lsdException w:name="No List" w:semiHidden="1" w:unhideWhenUsed="1"/>
     <w:lsdException w:name="Outline List 1" w:semiHidden="1" w:unhideWhenUsed="1"/>
@@ -13237,11 +14504,8 @@
     <w:lsdException w:name="Table Contemporary" w:semiHidden="1" w:unhideWhenUsed="1"/>
     <w:lsdException w:name="Table Elegant" w:semiHidden="1" w:unhideWhenUsed="1"/>
     <w:lsdException w:name="Table Professional" w:semiHidden="1" w:unhideWhenUsed="1"/>
-    <w:lsdException w:name="Table Subtle 1" w:semiHidden="1" w:unhideWhenUsed="1"/>
     <w:lsdException w:name="Table Subtle 2" w:semiHidden="1" w:unhideWhenUsed="1"/>
     <w:lsdException w:name="Table Web 1" w:semiHidden="1" w:unhideWhenUsed="1"/>
-    <w:lsdException w:name="Table Web 2" w:semiHidden="1" w:unhideWhenUsed="1"/>
-    <w:lsdException w:name="Table Web 3" w:semiHidden="1" w:unhideWhenUsed="1"/>
     <w:lsdException w:name="Balloon Text" w:semiHidden="1" w:unhideWhenUsed="1"/>
     <w:lsdException w:name="Table Grid" w:uiPriority="39"/>
     <w:lsdException w:name="Table Theme" w:semiHidden="1" w:unhideWhenUsed="1"/>
@@ -13460,6 +14724,11 @@
     <w:lsdException w:name="List Table 5 Dark Accent 6" w:uiPriority="50"/>
     <w:lsdException w:name="List Table 6 Colorful Accent 6" w:uiPriority="51"/>
     <w:lsdException w:name="List Table 7 Colorful Accent 6" w:uiPriority="52"/>
+    <w:lsdException w:name="Mention" w:semiHidden="1" w:unhideWhenUsed="1"/>
+    <w:lsdException w:name="Smart Hyperlink" w:semiHidden="1" w:unhideWhenUsed="1"/>
+    <w:lsdException w:name="Hashtag" w:semiHidden="1" w:unhideWhenUsed="1"/>
+    <w:lsdException w:name="Unresolved Mention" w:semiHidden="1" w:unhideWhenUsed="1"/>
+    <w:lsdException w:name="Smart Link" w:semiHidden="1" w:unhideWhenUsed="1"/>
   </w:latentStyles>
   <w:style w:type="paragraph" w:default="1" w:styleId="Normal">
     <w:name w:val="Normal"/>
@@ -13555,7 +14824,6 @@
       <w:spacing w:after="0" w:line="240" w:lineRule="auto"/>
     </w:pPr>
     <w:tblPr>
-      <w:tblInd w:w="0" w:type="dxa"/>
       <w:tblBorders>
         <w:top w:val="single" w:sz="4" w:space="0" w:color="auto"/>
         <w:left w:val="single" w:sz="4" w:space="0" w:color="auto"/>
@@ -13564,12 +14832,6 @@
         <w:insideH w:val="single" w:sz="4" w:space="0" w:color="auto"/>
         <w:insideV w:val="single" w:sz="4" w:space="0" w:color="auto"/>
       </w:tblBorders>
-      <w:tblCellMar>
-        <w:top w:w="0" w:type="dxa"/>
-        <w:left w:w="108" w:type="dxa"/>
-        <w:bottom w:w="0" w:type="dxa"/>
-        <w:right w:w="108" w:type="dxa"/>
-      </w:tblCellMar>
     </w:tblPr>
   </w:style>
   <w:style w:type="character" w:customStyle="1" w:styleId="Heading2Char">

</xml_diff>